<commit_message>
update to windows 10
</commit_message>
<xml_diff>
--- a/TestData/Robot Framework with Python Eclipse.docx
+++ b/TestData/Robot Framework with Python Eclipse.docx
@@ -1,11 +1,8 @@
 
 <file path=word/document.xml><?xml version="1.0" encoding="utf-8"?>
-<w:document xmlns:wpc="http://schemas.microsoft.com/office/word/2010/wordprocessingCanvas" xmlns:cx="http://schemas.microsoft.com/office/drawing/2014/chartex" xmlns:cx1="http://schemas.microsoft.com/office/drawing/2015/9/8/chartex" xmlns:cx2="http://schemas.microsoft.com/office/drawing/2015/10/21/chartex" xmlns:cx3="http://schemas.microsoft.com/office/drawing/2016/5/9/chartex" xmlns:cx4="http://schemas.microsoft.com/office/drawing/2016/5/10/chartex" xmlns:cx5="http://schemas.microsoft.com/office/drawing/2016/5/11/chartex" xmlns:cx6="http://schemas.microsoft.com/office/drawing/2016/5/12/chartex" xmlns:cx7="http://schemas.microsoft.com/office/drawing/2016/5/13/chartex" xmlns:cx8="http://schemas.microsoft.com/office/drawing/2016/5/14/chartex" xmlns:mc="http://schemas.openxmlformats.org/markup-compatibility/2006" xmlns:aink="http://schemas.microsoft.com/office/drawing/2016/ink" xmlns:am3d="http://schemas.microsoft.com/office/drawing/2017/model3d" xmlns:o="urn:schemas-microsoft-com:office:office" xmlns:r="http://schemas.openxmlformats.org/officeDocument/2006/relationships" xmlns:m="http://schemas.openxmlformats.org/officeDocument/2006/math" xmlns:v="urn:schemas-microsoft-com:vml" xmlns:wp14="http://schemas.microsoft.com/office/word/2010/wordprocessingDrawing" xmlns:wp="http://schemas.openxmlformats.org/drawingml/2006/wordprocessingDrawing" xmlns:w10="urn:schemas-microsoft-com:office:word" xmlns:w="http://schemas.openxmlformats.org/wordprocessingml/2006/main" xmlns:w14="http://schemas.microsoft.com/office/word/2010/wordml" xmlns:w15="http://schemas.microsoft.com/office/word/2012/wordml" xmlns:w16cid="http://schemas.microsoft.com/office/word/2016/wordml/cid" xmlns:w16se="http://schemas.microsoft.com/office/word/2015/wordml/symex" xmlns:wpg="http://schemas.microsoft.com/office/word/2010/wordprocessingGroup" xmlns:wpi="http://schemas.microsoft.com/office/word/2010/wordprocessingInk" xmlns:wne="http://schemas.microsoft.com/office/word/2006/wordml" xmlns:wps="http://schemas.microsoft.com/office/word/2010/wordprocessingShape" mc:Ignorable="w14 w15 w16se w16cid wp14">
+<w:document xmlns:wpc="http://schemas.microsoft.com/office/word/2010/wordprocessingCanvas" xmlns:cx="http://schemas.microsoft.com/office/drawing/2014/chartex" xmlns:mc="http://schemas.openxmlformats.org/markup-compatibility/2006" xmlns:o="urn:schemas-microsoft-com:office:office" xmlns:r="http://schemas.openxmlformats.org/officeDocument/2006/relationships" xmlns:m="http://schemas.openxmlformats.org/officeDocument/2006/math" xmlns:v="urn:schemas-microsoft-com:vml" xmlns:wp14="http://schemas.microsoft.com/office/word/2010/wordprocessingDrawing" xmlns:wp="http://schemas.openxmlformats.org/drawingml/2006/wordprocessingDrawing" xmlns:w10="urn:schemas-microsoft-com:office:word" xmlns:w="http://schemas.openxmlformats.org/wordprocessingml/2006/main" xmlns:w14="http://schemas.microsoft.com/office/word/2010/wordml" xmlns:w15="http://schemas.microsoft.com/office/word/2012/wordml" xmlns:w16se="http://schemas.microsoft.com/office/word/2015/wordml/symex" xmlns:wpg="http://schemas.microsoft.com/office/word/2010/wordprocessingGroup" xmlns:wpi="http://schemas.microsoft.com/office/word/2010/wordprocessingInk" xmlns:wne="http://schemas.microsoft.com/office/word/2006/wordml" xmlns:wps="http://schemas.microsoft.com/office/word/2010/wordprocessingShape" mc:Ignorable="w14 w15 w16se wp14">
   <w:body>
-    <w:p>
-      <w:bookmarkStart w:id="0" w:name="_GoBack"/>
-      <w:bookmarkEnd w:id="0"/>
-    </w:p>
+    <w:p/>
     <w:p>
       <w:pPr>
         <w:pStyle w:val="Heading1"/>
@@ -591,6 +588,7 @@
         </w:rPr>
         <w:t xml:space="preserve">pip check </w:t>
       </w:r>
+      <w:proofErr w:type="spellStart"/>
       <w:r>
         <w:rPr>
           <w:color w:val="7030A0"/>
@@ -599,6 +597,7 @@
         </w:rPr>
         <w:t>robotframework</w:t>
       </w:r>
+      <w:proofErr w:type="spellEnd"/>
     </w:p>
     <w:p>
       <w:pPr>
@@ -606,19 +605,13 @@
         <w:spacing w:after="0"/>
         <w:ind w:left="1080" w:firstLine="720"/>
         <w:rPr>
-          <w:sz w:val="18"/>
-          <w:szCs w:val="18"/>
-        </w:rPr>
-      </w:pPr>
-    </w:p>
-    <w:p>
-      <w:pPr>
-        <w:pStyle w:val="Heading2"/>
-        <w:ind w:left="720"/>
-      </w:pPr>
-      <w:r>
-        <w:t>1.3 Eclipse IDE Setup</w:t>
-      </w:r>
+          <w:color w:val="7030A0"/>
+          <w:sz w:val="18"/>
+          <w:szCs w:val="18"/>
+        </w:rPr>
+      </w:pPr>
+      <w:bookmarkStart w:id="0" w:name="_GoBack"/>
+      <w:bookmarkEnd w:id="0"/>
     </w:p>
     <w:p>
       <w:pPr>
@@ -629,7 +622,201 @@
         </w:numPr>
       </w:pPr>
       <w:r>
-        <w:t>Download and Install Eclipse IDE</w:t>
+        <w:t xml:space="preserve">Install </w:t>
+      </w:r>
+      <w:proofErr w:type="spellStart"/>
+      <w:r>
+        <w:t>Webdriver</w:t>
+      </w:r>
+      <w:proofErr w:type="spellEnd"/>
+      <w:r>
+        <w:t xml:space="preserve"> – </w:t>
+      </w:r>
+      <w:proofErr w:type="spellStart"/>
+      <w:r>
+        <w:t>chromedriver</w:t>
+      </w:r>
+      <w:proofErr w:type="spellEnd"/>
+      <w:r>
+        <w:t xml:space="preserve"> and </w:t>
+      </w:r>
+      <w:proofErr w:type="spellStart"/>
+      <w:r>
+        <w:t>firefoxdriver</w:t>
+      </w:r>
+      <w:proofErr w:type="spellEnd"/>
+      <w:r>
+        <w:tab/>
+      </w:r>
+    </w:p>
+    <w:p>
+      <w:pPr>
+        <w:pStyle w:val="ListParagraph"/>
+        <w:spacing w:after="0"/>
+        <w:ind w:left="1080" w:firstLine="720"/>
+        <w:rPr>
+          <w:color w:val="7030A0"/>
+          <w:sz w:val="18"/>
+          <w:szCs w:val="18"/>
+        </w:rPr>
+      </w:pPr>
+      <w:r>
+        <w:rPr>
+          <w:color w:val="7030A0"/>
+          <w:sz w:val="18"/>
+          <w:szCs w:val="18"/>
+        </w:rPr>
+        <w:sym w:font="Wingdings" w:char="F0E8"/>
+      </w:r>
+      <w:r>
+        <w:rPr>
+          <w:color w:val="7030A0"/>
+          <w:sz w:val="18"/>
+          <w:szCs w:val="18"/>
+        </w:rPr>
+        <w:t xml:space="preserve">pip </w:t>
+      </w:r>
+      <w:r>
+        <w:rPr>
+          <w:color w:val="7030A0"/>
+          <w:sz w:val="18"/>
+          <w:szCs w:val="18"/>
+        </w:rPr>
+        <w:t xml:space="preserve">install </w:t>
+      </w:r>
+      <w:proofErr w:type="spellStart"/>
+      <w:r>
+        <w:rPr>
+          <w:color w:val="7030A0"/>
+          <w:sz w:val="18"/>
+          <w:szCs w:val="18"/>
+        </w:rPr>
+        <w:t>webdrivermanager</w:t>
+      </w:r>
+      <w:proofErr w:type="spellEnd"/>
+    </w:p>
+    <w:p>
+      <w:pPr>
+        <w:pStyle w:val="ListParagraph"/>
+        <w:spacing w:after="0"/>
+        <w:ind w:left="1080" w:firstLine="720"/>
+        <w:rPr>
+          <w:color w:val="7030A0"/>
+          <w:sz w:val="18"/>
+          <w:szCs w:val="18"/>
+        </w:rPr>
+      </w:pPr>
+      <w:r>
+        <w:rPr>
+          <w:color w:val="7030A0"/>
+          <w:sz w:val="18"/>
+          <w:szCs w:val="18"/>
+        </w:rPr>
+        <w:sym w:font="Wingdings" w:char="F0E8"/>
+      </w:r>
+      <w:proofErr w:type="spellStart"/>
+      <w:r>
+        <w:rPr>
+          <w:color w:val="7030A0"/>
+          <w:sz w:val="18"/>
+          <w:szCs w:val="18"/>
+        </w:rPr>
+        <w:t>webdrivermanager</w:t>
+      </w:r>
+      <w:proofErr w:type="spellEnd"/>
+      <w:r>
+        <w:rPr>
+          <w:color w:val="7030A0"/>
+          <w:sz w:val="18"/>
+          <w:szCs w:val="18"/>
+        </w:rPr>
+        <w:t xml:space="preserve"> </w:t>
+      </w:r>
+      <w:proofErr w:type="spellStart"/>
+      <w:r>
+        <w:rPr>
+          <w:color w:val="7030A0"/>
+          <w:sz w:val="18"/>
+          <w:szCs w:val="18"/>
+        </w:rPr>
+        <w:t>firefox</w:t>
+      </w:r>
+      <w:proofErr w:type="spellEnd"/>
+      <w:r>
+        <w:rPr>
+          <w:color w:val="7030A0"/>
+          <w:sz w:val="18"/>
+          <w:szCs w:val="18"/>
+        </w:rPr>
+        <w:t xml:space="preserve"> chrome –</w:t>
+      </w:r>
+      <w:proofErr w:type="spellStart"/>
+      <w:r>
+        <w:rPr>
+          <w:color w:val="7030A0"/>
+          <w:sz w:val="18"/>
+          <w:szCs w:val="18"/>
+        </w:rPr>
+        <w:t>linkpath</w:t>
+      </w:r>
+      <w:proofErr w:type="spellEnd"/>
+      <w:r>
+        <w:rPr>
+          <w:color w:val="7030A0"/>
+          <w:sz w:val="18"/>
+          <w:szCs w:val="18"/>
+        </w:rPr>
+        <w:t xml:space="preserve"> /</w:t>
+      </w:r>
+      <w:proofErr w:type="spellStart"/>
+      <w:r>
+        <w:rPr>
+          <w:color w:val="7030A0"/>
+          <w:sz w:val="18"/>
+          <w:szCs w:val="18"/>
+        </w:rPr>
+        <w:t>usr</w:t>
+      </w:r>
+      <w:proofErr w:type="spellEnd"/>
+      <w:r>
+        <w:rPr>
+          <w:color w:val="7030A0"/>
+          <w:sz w:val="18"/>
+          <w:szCs w:val="18"/>
+        </w:rPr>
+        <w:t>/local/bin</w:t>
+      </w:r>
+    </w:p>
+    <w:p>
+      <w:pPr>
+        <w:pStyle w:val="ListParagraph"/>
+        <w:spacing w:after="0"/>
+        <w:ind w:left="1080" w:firstLine="720"/>
+        <w:rPr>
+          <w:color w:val="7030A0"/>
+          <w:sz w:val="18"/>
+          <w:szCs w:val="18"/>
+        </w:rPr>
+      </w:pPr>
+    </w:p>
+    <w:p>
+      <w:pPr>
+        <w:pStyle w:val="ListParagraph"/>
+        <w:spacing w:after="0"/>
+        <w:ind w:left="1080" w:firstLine="720"/>
+        <w:rPr>
+          <w:sz w:val="18"/>
+          <w:szCs w:val="18"/>
+        </w:rPr>
+      </w:pPr>
+    </w:p>
+    <w:p>
+      <w:pPr>
+        <w:pStyle w:val="Heading2"/>
+        <w:ind w:left="720"/>
+      </w:pPr>
+      <w:r>
+        <w:t>1.3 Eclipse IDE Setup</w:t>
       </w:r>
     </w:p>
     <w:p>
@@ -641,98 +828,8 @@
         </w:numPr>
       </w:pPr>
       <w:r>
-        <w:t xml:space="preserve">Install RED – Robot Editor </w:t>
-      </w:r>
-      <w:r>
-        <w:t>from</w:t>
-      </w:r>
-      <w:r>
-        <w:t xml:space="preserve"> Eclipse</w:t>
-      </w:r>
-      <w:r>
-        <w:t xml:space="preserve"> Marketplace</w:t>
-      </w:r>
-    </w:p>
-    <w:p>
-      <w:pPr>
-        <w:pStyle w:val="ListParagraph"/>
-        <w:spacing w:after="0"/>
-        <w:ind w:left="1080" w:firstLine="720"/>
-        <w:rPr>
-          <w:color w:val="002060"/>
-          <w:sz w:val="18"/>
-          <w:szCs w:val="18"/>
-        </w:rPr>
-      </w:pPr>
-      <w:r>
-        <w:rPr>
-          <w:color w:val="002060"/>
-          <w:sz w:val="18"/>
-          <w:szCs w:val="18"/>
-        </w:rPr>
-        <w:t>Eclipse&gt;&gt;</w:t>
-      </w:r>
-      <w:r>
-        <w:rPr>
-          <w:color w:val="002060"/>
-          <w:sz w:val="18"/>
-          <w:szCs w:val="18"/>
-        </w:rPr>
-        <w:t>Help&gt;&gt;Eclipse Marketplace&gt;&gt;Search for RED Robot Editor&gt;&gt;Install and Restart Eclipse</w:t>
-      </w:r>
-    </w:p>
-    <w:p>
-      <w:pPr>
-        <w:pStyle w:val="ListParagraph"/>
-        <w:ind w:left="1440"/>
-      </w:pPr>
-      <w:r>
-        <w:t>RED requires python interpreter with robot framework installed in your system.</w:t>
-      </w:r>
-    </w:p>
-    <w:p>
-      <w:pPr>
-        <w:pStyle w:val="ListParagraph"/>
-        <w:spacing w:after="0"/>
-        <w:ind w:left="1080" w:firstLine="720"/>
-        <w:rPr>
-          <w:color w:val="002060"/>
-          <w:sz w:val="18"/>
-          <w:szCs w:val="18"/>
-        </w:rPr>
-      </w:pPr>
-      <w:r>
-        <w:rPr>
-          <w:color w:val="002060"/>
-          <w:sz w:val="18"/>
-          <w:szCs w:val="18"/>
-        </w:rPr>
-        <w:t>Eclipse&gt;&gt;Windows&gt;&gt;Preferences&gt;&gt;Robot Framework&gt;&gt;Installed frameworks</w:t>
-      </w:r>
-    </w:p>
-    <w:p>
-      <w:pPr>
-        <w:pStyle w:val="ListParagraph"/>
-        <w:ind w:left="1440"/>
-      </w:pPr>
-      <w:r>
-        <w:t>You should see the python which automatically created.</w:t>
-      </w:r>
-    </w:p>
-    <w:p>
-      <w:pPr>
-        <w:pStyle w:val="ListParagraph"/>
-        <w:ind w:left="1440"/>
-      </w:pPr>
-      <w:r>
-        <w:t>In case you have multiple version of Python you need select the correct one to use</w:t>
-      </w:r>
-    </w:p>
-    <w:p>
-      <w:pPr>
-        <w:pStyle w:val="ListParagraph"/>
-        <w:ind w:left="1440"/>
-      </w:pPr>
+        <w:t>Download and Install Eclipse IDE</w:t>
+      </w:r>
     </w:p>
     <w:p>
       <w:pPr>
@@ -743,14 +840,98 @@
         </w:numPr>
       </w:pPr>
       <w:r>
-        <w:t>Install CodeMix3</w:t>
-      </w:r>
-      <w:r>
-        <w:t xml:space="preserve"> for Python Pack</w:t>
-      </w:r>
-      <w:r>
-        <w:t xml:space="preserve"> from Eclipse Marketplace</w:t>
-      </w:r>
+        <w:t xml:space="preserve">Install RED – Robot Editor </w:t>
+      </w:r>
+      <w:r>
+        <w:t>from</w:t>
+      </w:r>
+      <w:r>
+        <w:t xml:space="preserve"> Eclipse</w:t>
+      </w:r>
+      <w:r>
+        <w:t xml:space="preserve"> Marketplace</w:t>
+      </w:r>
+    </w:p>
+    <w:p>
+      <w:pPr>
+        <w:pStyle w:val="ListParagraph"/>
+        <w:spacing w:after="0"/>
+        <w:ind w:left="1080" w:firstLine="720"/>
+        <w:rPr>
+          <w:color w:val="002060"/>
+          <w:sz w:val="18"/>
+          <w:szCs w:val="18"/>
+        </w:rPr>
+      </w:pPr>
+      <w:r>
+        <w:rPr>
+          <w:color w:val="002060"/>
+          <w:sz w:val="18"/>
+          <w:szCs w:val="18"/>
+        </w:rPr>
+        <w:t>Eclipse&gt;&gt;</w:t>
+      </w:r>
+      <w:r>
+        <w:rPr>
+          <w:color w:val="002060"/>
+          <w:sz w:val="18"/>
+          <w:szCs w:val="18"/>
+        </w:rPr>
+        <w:t>Help&gt;&gt;Eclipse Marketplace&gt;&gt;Search for RED Robot Editor&gt;&gt;Install and Restart Eclipse</w:t>
+      </w:r>
+    </w:p>
+    <w:p>
+      <w:pPr>
+        <w:pStyle w:val="ListParagraph"/>
+        <w:ind w:left="1440"/>
+      </w:pPr>
+      <w:r>
+        <w:t>RED requires python interpreter with robot framework installed in your system.</w:t>
+      </w:r>
+    </w:p>
+    <w:p>
+      <w:pPr>
+        <w:pStyle w:val="ListParagraph"/>
+        <w:spacing w:after="0"/>
+        <w:ind w:left="1080" w:firstLine="720"/>
+        <w:rPr>
+          <w:color w:val="002060"/>
+          <w:sz w:val="18"/>
+          <w:szCs w:val="18"/>
+        </w:rPr>
+      </w:pPr>
+      <w:r>
+        <w:rPr>
+          <w:color w:val="002060"/>
+          <w:sz w:val="18"/>
+          <w:szCs w:val="18"/>
+        </w:rPr>
+        <w:t>Eclipse&gt;&gt;Windows&gt;&gt;Preferences&gt;&gt;Robot Framework&gt;&gt;Installed frameworks</w:t>
+      </w:r>
+    </w:p>
+    <w:p>
+      <w:pPr>
+        <w:pStyle w:val="ListParagraph"/>
+        <w:ind w:left="1440"/>
+      </w:pPr>
+      <w:r>
+        <w:t>You should see the python which automatically created.</w:t>
+      </w:r>
+    </w:p>
+    <w:p>
+      <w:pPr>
+        <w:pStyle w:val="ListParagraph"/>
+        <w:ind w:left="1440"/>
+      </w:pPr>
+      <w:r>
+        <w:t>In case you have multiple version of Python you need select the correct one to use</w:t>
+      </w:r>
+    </w:p>
+    <w:p>
+      <w:pPr>
+        <w:pStyle w:val="ListParagraph"/>
+        <w:ind w:left="1440"/>
+      </w:pPr>
     </w:p>
     <w:p>
       <w:pPr>
@@ -761,36 +942,13 @@
         </w:numPr>
       </w:pPr>
       <w:r>
-        <w:t>Copy the Chromedriver.exe to</w:t>
-      </w:r>
-      <w:proofErr w:type="gramStart"/>
-      <w:r>
-        <w:t xml:space="preserve"> </w:t>
-      </w:r>
-      <w:r>
-        <w:t>..</w:t>
-      </w:r>
-      <w:proofErr w:type="gramEnd"/>
-      <w:r>
-        <w:t>/</w:t>
-      </w:r>
-      <w:r>
-        <w:t>Python</w:t>
-      </w:r>
-      <w:r>
-        <w:t>37</w:t>
-      </w:r>
-      <w:r>
-        <w:t>/Scripts</w:t>
-      </w:r>
-      <w:r>
-        <w:t>/</w:t>
-      </w:r>
-      <w:r>
-        <w:t xml:space="preserve"> Folder</w:t>
-      </w:r>
-      <w:r>
-        <w:t>.</w:t>
+        <w:t>Install CodeMix3</w:t>
+      </w:r>
+      <w:r>
+        <w:t xml:space="preserve"> for Python Pack</w:t>
+      </w:r>
+      <w:r>
+        <w:t xml:space="preserve"> from Eclipse Marketplace</w:t>
       </w:r>
     </w:p>
     <w:p>
@@ -800,6 +958,47 @@
           <w:ilvl w:val="0"/>
           <w:numId w:val="6"/>
         </w:numPr>
+      </w:pPr>
+      <w:r>
+        <w:t>Copy the Chromedriver.exe to</w:t>
+      </w:r>
+      <w:proofErr w:type="gramStart"/>
+      <w:r>
+        <w:t xml:space="preserve"> </w:t>
+      </w:r>
+      <w:r>
+        <w:t>..</w:t>
+      </w:r>
+      <w:proofErr w:type="gramEnd"/>
+      <w:r>
+        <w:t>/</w:t>
+      </w:r>
+      <w:r>
+        <w:t>Python</w:t>
+      </w:r>
+      <w:r>
+        <w:t>37</w:t>
+      </w:r>
+      <w:r>
+        <w:t>/Scripts</w:t>
+      </w:r>
+      <w:r>
+        <w:t>/</w:t>
+      </w:r>
+      <w:r>
+        <w:t xml:space="preserve"> Folder</w:t>
+      </w:r>
+      <w:r>
+        <w:t>.</w:t>
+      </w:r>
+    </w:p>
+    <w:p>
+      <w:pPr>
+        <w:pStyle w:val="ListParagraph"/>
+        <w:numPr>
+          <w:ilvl w:val="0"/>
+          <w:numId w:val="6"/>
+        </w:numPr>
         <w:rPr>
           <w:color w:val="FF0000"/>
         </w:rPr>
@@ -841,7 +1040,7 @@
           <w:color w:val="FF0000"/>
           <w:highlight w:val="yellow"/>
         </w:rPr>
-        <w:t xml:space="preserve">: [WinError 31] A device attached to the system is not </w:t>
+        <w:t>: [</w:t>
       </w:r>
       <w:proofErr w:type="spellStart"/>
       <w:r>
@@ -849,6 +1048,22 @@
           <w:color w:val="FF0000"/>
           <w:highlight w:val="yellow"/>
         </w:rPr>
+        <w:t>WinError</w:t>
+      </w:r>
+      <w:proofErr w:type="spellEnd"/>
+      <w:r>
+        <w:rPr>
+          <w:color w:val="FF0000"/>
+          <w:highlight w:val="yellow"/>
+        </w:rPr>
+        <w:t xml:space="preserve"> 31] A device attached to the system is not </w:t>
+      </w:r>
+      <w:proofErr w:type="spellStart"/>
+      <w:r>
+        <w:rPr>
+          <w:color w:val="FF0000"/>
+          <w:highlight w:val="yellow"/>
+        </w:rPr>
         <w:t>funct</w:t>
       </w:r>
       <w:proofErr w:type="spellEnd"/>
@@ -961,7 +1176,23 @@
           <w:color w:val="FF0000"/>
           <w:highlight w:val="yellow"/>
         </w:rPr>
-        <w:t>: [WinError 31] A device attached to the system is not functioning</w:t>
+        <w:t>: [</w:t>
+      </w:r>
+      <w:proofErr w:type="spellStart"/>
+      <w:r>
+        <w:rPr>
+          <w:color w:val="FF0000"/>
+          <w:highlight w:val="yellow"/>
+        </w:rPr>
+        <w:t>WinError</w:t>
+      </w:r>
+      <w:proofErr w:type="spellEnd"/>
+      <w:r>
+        <w:rPr>
+          <w:color w:val="FF0000"/>
+          <w:highlight w:val="yellow"/>
+        </w:rPr>
+        <w:t xml:space="preserve"> 31] A device attached to the system is not functioning</w:t>
       </w:r>
     </w:p>
     <w:p>
@@ -1001,6 +1232,7 @@
         </w:numPr>
       </w:pPr>
       <w:r>
+        <w:lastRenderedPageBreak/>
         <w:t>First Test Case in Robot Framework</w:t>
       </w:r>
     </w:p>
@@ -1121,7 +1353,6 @@
         </w:numPr>
       </w:pPr>
       <w:r>
-        <w:lastRenderedPageBreak/>
         <w:t>File Extensions</w:t>
       </w:r>
       <w:r>
@@ -2633,6 +2864,7 @@
         </w:numPr>
       </w:pPr>
       <w:r>
+        <w:lastRenderedPageBreak/>
         <w:t xml:space="preserve">Waits &amp; TimeOuts in Robot Framework </w:t>
       </w:r>
     </w:p>
@@ -2904,7 +3136,6 @@
           <w:szCs w:val="18"/>
           <w:lang w:val="en-CA"/>
         </w:rPr>
-        <w:lastRenderedPageBreak/>
         <w:t xml:space="preserve">Log </w:t>
       </w:r>
       <w:proofErr w:type="gramStart"/>
@@ -3153,25 +3384,14 @@
         </w:rPr>
         <w:t xml:space="preserve">Log    </w:t>
       </w:r>
-      <w:proofErr w:type="gramStart"/>
-      <w:r>
-        <w:rPr>
-          <w:rFonts w:ascii="Consolas" w:hAnsi="Consolas" w:cs="Consolas"/>
-          <w:sz w:val="18"/>
-          <w:szCs w:val="18"/>
-          <w:lang w:val="en-CA"/>
-        </w:rPr>
-        <w:t>The</w:t>
-      </w:r>
-      <w:proofErr w:type="gramEnd"/>
-      <w:r>
-        <w:rPr>
-          <w:rFonts w:ascii="Consolas" w:hAnsi="Consolas" w:cs="Consolas"/>
-          <w:sz w:val="18"/>
-          <w:szCs w:val="18"/>
-          <w:lang w:val="en-CA"/>
-        </w:rPr>
-        <w:t xml:space="preserve"> Default Implicit Wait time is</w:t>
+      <w:r>
+        <w:rPr>
+          <w:rFonts w:ascii="Consolas" w:hAnsi="Consolas" w:cs="Consolas"/>
+          <w:sz w:val="18"/>
+          <w:szCs w:val="18"/>
+          <w:lang w:val="en-CA"/>
+        </w:rPr>
+        <w:t>The Default Implicit Wait time is</w:t>
       </w:r>
       <w:r>
         <w:rPr>
@@ -4465,19 +4685,13 @@
         <w:t xml:space="preserve">Capture </w:t>
       </w:r>
       <w:r>
-        <w:t xml:space="preserve">Element &amp; </w:t>
+        <w:t xml:space="preserve">Element &amp; Full Page </w:t>
       </w:r>
       <w:proofErr w:type="gramStart"/>
       <w:r>
-        <w:t>Full Page</w:t>
+        <w:t>Screenshot</w:t>
       </w:r>
       <w:proofErr w:type="gramEnd"/>
-      <w:r>
-        <w:t xml:space="preserve"> </w:t>
-      </w:r>
-      <w:r>
-        <w:t>Screenshot</w:t>
-      </w:r>
     </w:p>
     <w:p>
       <w:pPr>
@@ -4557,6 +4771,7 @@
           <w:szCs w:val="20"/>
           <w:lang w:val="en-CA"/>
         </w:rPr>
+        <w:lastRenderedPageBreak/>
         <w:t xml:space="preserve">    </w:t>
       </w:r>
       <w:r>
@@ -4808,7 +5023,6 @@
           <w:shd w:val="clear" w:color="auto" w:fill="EBEBEB"/>
           <w:lang w:val="en-CA"/>
         </w:rPr>
-        <w:lastRenderedPageBreak/>
         <w:t>Note: The Path need to be converted to forward-</w:t>
       </w:r>
       <w:proofErr w:type="gramStart"/>
@@ -6516,39 +6730,84 @@
           <w:szCs w:val="20"/>
           <w:lang w:val="en-CA"/>
         </w:rPr>
+        <w:t xml:space="preserve">    The Page Title is </w:t>
+      </w:r>
+      <w:r>
+        <w:rPr>
+          <w:rFonts w:ascii="Consolas" w:hAnsi="Consolas" w:cs="Consolas"/>
+          <w:color w:val="008000"/>
+          <w:sz w:val="20"/>
+          <w:szCs w:val="20"/>
+          <w:lang w:val="en-CA"/>
+        </w:rPr>
+        <w:t>${pageTitle}</w:t>
+      </w:r>
+    </w:p>
+    <w:p>
+      <w:pPr>
+        <w:autoSpaceDE w:val="0"/>
+        <w:autoSpaceDN w:val="0"/>
+        <w:snapToGrid/>
+        <w:spacing w:after="0"/>
+        <w:ind w:left="1428"/>
+        <w:rPr>
+          <w:rFonts w:ascii="Consolas" w:hAnsi="Consolas" w:cs="Consolas"/>
+          <w:sz w:val="20"/>
+          <w:szCs w:val="20"/>
+          <w:lang w:val="en-CA"/>
+        </w:rPr>
+      </w:pPr>
+      <w:r>
+        <w:rPr>
+          <w:rFonts w:ascii="Consolas" w:hAnsi="Consolas" w:cs="Consolas"/>
+          <w:color w:val="000000"/>
+          <w:sz w:val="20"/>
+          <w:szCs w:val="20"/>
+          <w:lang w:val="en-CA"/>
+        </w:rPr>
         <w:t xml:space="preserve">    </w:t>
       </w:r>
-      <w:proofErr w:type="gramStart"/>
-      <w:r>
-        <w:rPr>
-          <w:rFonts w:ascii="Consolas" w:hAnsi="Consolas" w:cs="Consolas"/>
-          <w:color w:val="000000"/>
-          <w:sz w:val="20"/>
-          <w:szCs w:val="20"/>
-          <w:lang w:val="en-CA"/>
-        </w:rPr>
-        <w:t>The</w:t>
-      </w:r>
-      <w:proofErr w:type="gramEnd"/>
-      <w:r>
-        <w:rPr>
-          <w:rFonts w:ascii="Consolas" w:hAnsi="Consolas" w:cs="Consolas"/>
-          <w:color w:val="000000"/>
-          <w:sz w:val="20"/>
-          <w:szCs w:val="20"/>
-          <w:lang w:val="en-CA"/>
-        </w:rPr>
-        <w:t xml:space="preserve"> Page Title is </w:t>
-      </w:r>
-      <w:r>
-        <w:rPr>
-          <w:rFonts w:ascii="Consolas" w:hAnsi="Consolas" w:cs="Consolas"/>
-          <w:color w:val="008000"/>
-          <w:sz w:val="20"/>
-          <w:szCs w:val="20"/>
-          <w:lang w:val="en-CA"/>
-        </w:rPr>
-        <w:t>${pageTitle}</w:t>
+      <w:r>
+        <w:rPr>
+          <w:rFonts w:ascii="Consolas" w:hAnsi="Consolas" w:cs="Consolas"/>
+          <w:b/>
+          <w:bCs/>
+          <w:color w:val="0080C0"/>
+          <w:sz w:val="20"/>
+          <w:szCs w:val="20"/>
+          <w:lang w:val="en-CA"/>
+        </w:rPr>
+        <w:t>Input Text</w:t>
+      </w:r>
+      <w:r>
+        <w:rPr>
+          <w:rFonts w:ascii="Consolas" w:hAnsi="Consolas" w:cs="Consolas"/>
+          <w:color w:val="000000"/>
+          <w:sz w:val="20"/>
+          <w:szCs w:val="20"/>
+          <w:lang w:val="en-CA"/>
+        </w:rPr>
+        <w:t xml:space="preserve">    </w:t>
+      </w:r>
+      <w:r>
+        <w:rPr>
+          <w:rFonts w:ascii="Consolas" w:hAnsi="Consolas" w:cs="Consolas"/>
+          <w:color w:val="000000"/>
+          <w:sz w:val="20"/>
+          <w:szCs w:val="20"/>
+          <w:lang w:val="en-CA"/>
+        </w:rPr>
+        <w:tab/>
+      </w:r>
+      <w:r>
+        <w:rPr>
+          <w:rFonts w:ascii="Consolas" w:hAnsi="Consolas" w:cs="Consolas"/>
+          <w:color w:val="000000"/>
+          <w:sz w:val="20"/>
+          <w:szCs w:val="20"/>
+          <w:lang w:val="en-CA"/>
+        </w:rPr>
+        <w:t xml:space="preserve">name=userName    mercury   </w:t>
       </w:r>
     </w:p>
     <w:p>
@@ -6585,17 +6844,7 @@
           <w:szCs w:val="20"/>
           <w:lang w:val="en-CA"/>
         </w:rPr>
-        <w:t>Input Text</w:t>
-      </w:r>
-      <w:r>
-        <w:rPr>
-          <w:rFonts w:ascii="Consolas" w:hAnsi="Consolas" w:cs="Consolas"/>
-          <w:color w:val="000000"/>
-          <w:sz w:val="20"/>
-          <w:szCs w:val="20"/>
-          <w:lang w:val="en-CA"/>
-        </w:rPr>
-        <w:t xml:space="preserve">    </w:t>
+        <w:t>Input Password</w:t>
       </w:r>
       <w:r>
         <w:rPr>
@@ -6615,7 +6864,7 @@
           <w:szCs w:val="20"/>
           <w:lang w:val="en-CA"/>
         </w:rPr>
-        <w:t xml:space="preserve">name=userName    mercury   </w:t>
+        <w:t xml:space="preserve">name=password    mercury     </w:t>
       </w:r>
     </w:p>
     <w:p>
@@ -6632,48 +6881,6 @@
           <w:lang w:val="en-CA"/>
         </w:rPr>
       </w:pPr>
-      <w:r>
-        <w:rPr>
-          <w:rFonts w:ascii="Consolas" w:hAnsi="Consolas" w:cs="Consolas"/>
-          <w:color w:val="000000"/>
-          <w:sz w:val="20"/>
-          <w:szCs w:val="20"/>
-          <w:lang w:val="en-CA"/>
-        </w:rPr>
-        <w:t xml:space="preserve">    </w:t>
-      </w:r>
-      <w:r>
-        <w:rPr>
-          <w:rFonts w:ascii="Consolas" w:hAnsi="Consolas" w:cs="Consolas"/>
-          <w:b/>
-          <w:bCs/>
-          <w:color w:val="0080C0"/>
-          <w:sz w:val="20"/>
-          <w:szCs w:val="20"/>
-          <w:lang w:val="en-CA"/>
-        </w:rPr>
-        <w:t>Input Password</w:t>
-      </w:r>
-      <w:r>
-        <w:rPr>
-          <w:rFonts w:ascii="Consolas" w:hAnsi="Consolas" w:cs="Consolas"/>
-          <w:color w:val="000000"/>
-          <w:sz w:val="20"/>
-          <w:szCs w:val="20"/>
-          <w:lang w:val="en-CA"/>
-        </w:rPr>
-        <w:tab/>
-      </w:r>
-      <w:r>
-        <w:rPr>
-          <w:rFonts w:ascii="Consolas" w:hAnsi="Consolas" w:cs="Consolas"/>
-          <w:color w:val="000000"/>
-          <w:sz w:val="20"/>
-          <w:szCs w:val="20"/>
-          <w:lang w:val="en-CA"/>
-        </w:rPr>
-        <w:t xml:space="preserve">name=password    mercury     </w:t>
-      </w:r>
     </w:p>
     <w:p>
       <w:pPr>
@@ -6689,6 +6896,16 @@
           <w:lang w:val="en-CA"/>
         </w:rPr>
       </w:pPr>
+      <w:r>
+        <w:rPr>
+          <w:rFonts w:ascii="Consolas" w:hAnsi="Consolas" w:cs="Consolas"/>
+          <w:color w:val="FF0000"/>
+          <w:sz w:val="20"/>
+          <w:szCs w:val="20"/>
+          <w:lang w:val="en-CA"/>
+        </w:rPr>
+        <w:t>*** Keywords ***</w:t>
+      </w:r>
     </w:p>
     <w:p>
       <w:pPr>
@@ -6707,38 +6924,14 @@
       <w:r>
         <w:rPr>
           <w:rFonts w:ascii="Consolas" w:hAnsi="Consolas" w:cs="Consolas"/>
-          <w:color w:val="FF0000"/>
-          <w:sz w:val="20"/>
-          <w:szCs w:val="20"/>
-          <w:lang w:val="en-CA"/>
-        </w:rPr>
-        <w:t>*** Keywords ***</w:t>
-      </w:r>
-    </w:p>
-    <w:p>
-      <w:pPr>
-        <w:autoSpaceDE w:val="0"/>
-        <w:autoSpaceDN w:val="0"/>
-        <w:snapToGrid/>
-        <w:spacing w:after="0"/>
-        <w:ind w:left="1428"/>
-        <w:rPr>
-          <w:rFonts w:ascii="Consolas" w:hAnsi="Consolas" w:cs="Consolas"/>
-          <w:sz w:val="20"/>
-          <w:szCs w:val="20"/>
-          <w:lang w:val="en-CA"/>
-        </w:rPr>
-      </w:pPr>
-      <w:r>
-        <w:rPr>
-          <w:rFonts w:ascii="Consolas" w:hAnsi="Consolas" w:cs="Consolas"/>
-          <w:b/>
-          <w:bCs/>
-          <w:color w:val="000000"/>
-          <w:sz w:val="20"/>
-          <w:szCs w:val="20"/>
-          <w:lang w:val="en-CA"/>
-        </w:rPr>
+          <w:b/>
+          <w:bCs/>
+          <w:color w:val="000000"/>
+          <w:sz w:val="20"/>
+          <w:szCs w:val="20"/>
+          <w:lang w:val="en-CA"/>
+        </w:rPr>
+        <w:lastRenderedPageBreak/>
         <w:t>LaunchBrowser</w:t>
       </w:r>
     </w:p>
@@ -7122,7 +7315,6 @@
         </w:numPr>
       </w:pPr>
       <w:r>
-        <w:lastRenderedPageBreak/>
         <w:t xml:space="preserve">  </w:t>
       </w:r>
       <w:r>
@@ -7612,8 +7804,186 @@
           <w:szCs w:val="20"/>
           <w:lang w:val="en-CA"/>
         </w:rPr>
+        <w:t xml:space="preserve">    For Loop Demo1 - </w:t>
+      </w:r>
+      <w:r>
+        <w:rPr>
+          <w:rFonts w:ascii="Consolas" w:hAnsi="Consolas" w:cs="Consolas"/>
+          <w:color w:val="008000"/>
+          <w:sz w:val="20"/>
+          <w:szCs w:val="20"/>
+          <w:lang w:val="en-CA"/>
+        </w:rPr>
+        <w:t>${i}</w:t>
+      </w:r>
+    </w:p>
+    <w:p>
+      <w:pPr>
+        <w:autoSpaceDE w:val="0"/>
+        <w:autoSpaceDN w:val="0"/>
+        <w:snapToGrid/>
+        <w:spacing w:after="0"/>
+        <w:ind w:left="1440"/>
+        <w:rPr>
+          <w:rFonts w:ascii="Consolas" w:hAnsi="Consolas" w:cs="Consolas"/>
+          <w:sz w:val="20"/>
+          <w:szCs w:val="20"/>
+          <w:lang w:val="en-CA"/>
+        </w:rPr>
+      </w:pPr>
+      <w:r>
+        <w:rPr>
+          <w:rFonts w:ascii="Consolas" w:hAnsi="Consolas" w:cs="Consolas"/>
+          <w:color w:val="000000"/>
+          <w:sz w:val="20"/>
+          <w:szCs w:val="20"/>
+          <w:lang w:val="en-CA"/>
+        </w:rPr>
         <w:t xml:space="preserve">    </w:t>
       </w:r>
+      <w:r>
+        <w:rPr>
+          <w:rFonts w:ascii="Consolas" w:hAnsi="Consolas" w:cs="Consolas"/>
+          <w:b/>
+          <w:bCs/>
+          <w:color w:val="808040"/>
+          <w:sz w:val="20"/>
+          <w:szCs w:val="20"/>
+          <w:lang w:val="en-CA"/>
+        </w:rPr>
+        <w:t>END</w:t>
+      </w:r>
+    </w:p>
+    <w:p>
+      <w:pPr>
+        <w:autoSpaceDE w:val="0"/>
+        <w:autoSpaceDN w:val="0"/>
+        <w:snapToGrid/>
+        <w:spacing w:after="0"/>
+        <w:ind w:left="1440"/>
+        <w:rPr>
+          <w:rFonts w:ascii="Consolas" w:hAnsi="Consolas" w:cs="Consolas"/>
+          <w:sz w:val="20"/>
+          <w:szCs w:val="20"/>
+          <w:lang w:val="en-CA"/>
+        </w:rPr>
+      </w:pPr>
+    </w:p>
+    <w:p>
+      <w:pPr>
+        <w:autoSpaceDE w:val="0"/>
+        <w:autoSpaceDN w:val="0"/>
+        <w:snapToGrid/>
+        <w:spacing w:after="0"/>
+        <w:ind w:left="1440"/>
+        <w:rPr>
+          <w:rFonts w:ascii="Consolas" w:hAnsi="Consolas" w:cs="Consolas"/>
+          <w:sz w:val="20"/>
+          <w:szCs w:val="20"/>
+          <w:lang w:val="en-CA"/>
+        </w:rPr>
+      </w:pPr>
+      <w:r>
+        <w:rPr>
+          <w:rFonts w:ascii="Consolas" w:hAnsi="Consolas" w:cs="Consolas"/>
+          <w:b/>
+          <w:bCs/>
+          <w:color w:val="000000"/>
+          <w:sz w:val="20"/>
+          <w:szCs w:val="20"/>
+          <w:lang w:val="en-CA"/>
+        </w:rPr>
+        <w:t>ForLoopDemo2</w:t>
+      </w:r>
+    </w:p>
+    <w:p>
+      <w:pPr>
+        <w:autoSpaceDE w:val="0"/>
+        <w:autoSpaceDN w:val="0"/>
+        <w:snapToGrid/>
+        <w:spacing w:after="0"/>
+        <w:ind w:left="1440"/>
+        <w:rPr>
+          <w:rFonts w:ascii="Consolas" w:hAnsi="Consolas" w:cs="Consolas"/>
+          <w:sz w:val="20"/>
+          <w:szCs w:val="20"/>
+          <w:lang w:val="en-CA"/>
+        </w:rPr>
+      </w:pPr>
+      <w:r>
+        <w:rPr>
+          <w:rFonts w:ascii="Consolas" w:hAnsi="Consolas" w:cs="Consolas"/>
+          <w:color w:val="000000"/>
+          <w:sz w:val="20"/>
+          <w:szCs w:val="20"/>
+          <w:lang w:val="en-CA"/>
+        </w:rPr>
+        <w:t xml:space="preserve">    </w:t>
+      </w:r>
+      <w:r>
+        <w:rPr>
+          <w:rFonts w:ascii="Consolas" w:hAnsi="Consolas" w:cs="Consolas"/>
+          <w:b/>
+          <w:bCs/>
+          <w:color w:val="808040"/>
+          <w:sz w:val="20"/>
+          <w:szCs w:val="20"/>
+          <w:lang w:val="en-CA"/>
+        </w:rPr>
+        <w:t>FOR</w:t>
+      </w:r>
+      <w:r>
+        <w:rPr>
+          <w:rFonts w:ascii="Consolas" w:hAnsi="Consolas" w:cs="Consolas"/>
+          <w:color w:val="000000"/>
+          <w:sz w:val="20"/>
+          <w:szCs w:val="20"/>
+          <w:lang w:val="en-CA"/>
+        </w:rPr>
+        <w:t xml:space="preserve">    </w:t>
+      </w:r>
+      <w:r>
+        <w:rPr>
+          <w:rFonts w:ascii="Consolas" w:hAnsi="Consolas" w:cs="Consolas"/>
+          <w:color w:val="008000"/>
+          <w:sz w:val="20"/>
+          <w:szCs w:val="20"/>
+          <w:lang w:val="en-CA"/>
+        </w:rPr>
+        <w:t>${i}</w:t>
+      </w:r>
+      <w:r>
+        <w:rPr>
+          <w:rFonts w:ascii="Consolas" w:hAnsi="Consolas" w:cs="Consolas"/>
+          <w:color w:val="000000"/>
+          <w:sz w:val="20"/>
+          <w:szCs w:val="20"/>
+          <w:lang w:val="en-CA"/>
+        </w:rPr>
+        <w:t xml:space="preserve">    </w:t>
+      </w:r>
+      <w:r>
+        <w:rPr>
+          <w:rFonts w:ascii="Consolas" w:hAnsi="Consolas" w:cs="Consolas"/>
+          <w:b/>
+          <w:bCs/>
+          <w:color w:val="808040"/>
+          <w:sz w:val="20"/>
+          <w:szCs w:val="20"/>
+          <w:lang w:val="en-CA"/>
+        </w:rPr>
+        <w:t>IN</w:t>
+      </w:r>
+      <w:r>
+        <w:rPr>
+          <w:rFonts w:ascii="Consolas" w:hAnsi="Consolas" w:cs="Consolas"/>
+          <w:color w:val="000000"/>
+          <w:sz w:val="20"/>
+          <w:szCs w:val="20"/>
+          <w:lang w:val="en-CA"/>
+        </w:rPr>
+        <w:t xml:space="preserve">    </w:t>
+      </w:r>
       <w:proofErr w:type="gramStart"/>
       <w:r>
         <w:rPr>
@@ -7623,7 +7993,7 @@
           <w:szCs w:val="20"/>
           <w:lang w:val="en-CA"/>
         </w:rPr>
-        <w:t>For</w:t>
+        <w:t>1  2</w:t>
       </w:r>
       <w:proofErr w:type="gramEnd"/>
       <w:r>
@@ -7634,7 +8004,54 @@
           <w:szCs w:val="20"/>
           <w:lang w:val="en-CA"/>
         </w:rPr>
-        <w:t xml:space="preserve"> Loop Demo1 - </w:t>
+        <w:t xml:space="preserve">  3  4  5  4  6  8  9</w:t>
+      </w:r>
+    </w:p>
+    <w:p>
+      <w:pPr>
+        <w:autoSpaceDE w:val="0"/>
+        <w:autoSpaceDN w:val="0"/>
+        <w:snapToGrid/>
+        <w:spacing w:after="0"/>
+        <w:ind w:left="1440"/>
+        <w:rPr>
+          <w:rFonts w:ascii="Consolas" w:hAnsi="Consolas" w:cs="Consolas"/>
+          <w:sz w:val="20"/>
+          <w:szCs w:val="20"/>
+          <w:lang w:val="en-CA"/>
+        </w:rPr>
+      </w:pPr>
+      <w:r>
+        <w:rPr>
+          <w:rFonts w:ascii="Consolas" w:hAnsi="Consolas" w:cs="Consolas"/>
+          <w:color w:val="000000"/>
+          <w:sz w:val="20"/>
+          <w:szCs w:val="20"/>
+          <w:lang w:val="en-CA"/>
+        </w:rPr>
+        <w:t xml:space="preserve">        </w:t>
+      </w:r>
+      <w:r>
+        <w:rPr>
+          <w:rFonts w:ascii="Consolas" w:hAnsi="Consolas" w:cs="Consolas"/>
+          <w:b/>
+          <w:bCs/>
+          <w:color w:val="0080C0"/>
+          <w:sz w:val="20"/>
+          <w:szCs w:val="20"/>
+          <w:lang w:val="en-CA"/>
+        </w:rPr>
+        <w:t>Log</w:t>
+      </w:r>
+      <w:r>
+        <w:rPr>
+          <w:rFonts w:ascii="Consolas" w:hAnsi="Consolas" w:cs="Consolas"/>
+          <w:color w:val="000000"/>
+          <w:sz w:val="20"/>
+          <w:szCs w:val="20"/>
+          <w:lang w:val="en-CA"/>
+        </w:rPr>
+        <w:t xml:space="preserve">    For Loop Demo2 - </w:t>
       </w:r>
       <w:r>
         <w:rPr>
@@ -7683,6 +8100,16 @@
         </w:rPr>
         <w:t>END</w:t>
       </w:r>
+      <w:r>
+        <w:rPr>
+          <w:rFonts w:ascii="Consolas" w:hAnsi="Consolas" w:cs="Consolas"/>
+          <w:color w:val="000000"/>
+          <w:sz w:val="20"/>
+          <w:szCs w:val="20"/>
+          <w:lang w:val="en-CA"/>
+        </w:rPr>
+        <w:t xml:space="preserve"> </w:t>
+      </w:r>
     </w:p>
     <w:p>
       <w:pPr>
@@ -7723,7 +8150,7 @@
           <w:szCs w:val="20"/>
           <w:lang w:val="en-CA"/>
         </w:rPr>
-        <w:t>ForLoopDemo2</w:t>
+        <w:t>ForLoopDemo3</w:t>
       </w:r>
     </w:p>
     <w:p>
@@ -7753,6 +8180,105 @@
       <w:r>
         <w:rPr>
           <w:rFonts w:ascii="Consolas" w:hAnsi="Consolas" w:cs="Consolas"/>
+          <w:color w:val="008000"/>
+          <w:sz w:val="20"/>
+          <w:szCs w:val="20"/>
+          <w:lang w:val="en-CA"/>
+        </w:rPr>
+        <w:t>@{items}</w:t>
+      </w:r>
+      <w:r>
+        <w:rPr>
+          <w:rFonts w:ascii="Consolas" w:hAnsi="Consolas" w:cs="Consolas"/>
+          <w:color w:val="000000"/>
+          <w:sz w:val="20"/>
+          <w:szCs w:val="20"/>
+          <w:lang w:val="en-CA"/>
+        </w:rPr>
+        <w:tab/>
+      </w:r>
+      <w:r>
+        <w:rPr>
+          <w:rFonts w:ascii="Consolas" w:hAnsi="Consolas" w:cs="Consolas"/>
+          <w:color w:val="000000"/>
+          <w:sz w:val="20"/>
+          <w:szCs w:val="20"/>
+          <w:lang w:val="en-CA"/>
+        </w:rPr>
+        <w:tab/>
+      </w:r>
+      <w:r>
+        <w:rPr>
+          <w:rFonts w:ascii="Consolas" w:hAnsi="Consolas" w:cs="Consolas"/>
+          <w:b/>
+          <w:bCs/>
+          <w:color w:val="0080C0"/>
+          <w:sz w:val="20"/>
+          <w:szCs w:val="20"/>
+          <w:lang w:val="en-CA"/>
+        </w:rPr>
+        <w:t>Create List</w:t>
+      </w:r>
+      <w:r>
+        <w:rPr>
+          <w:rFonts w:ascii="Consolas" w:hAnsi="Consolas" w:cs="Consolas"/>
+          <w:color w:val="000000"/>
+          <w:sz w:val="20"/>
+          <w:szCs w:val="20"/>
+          <w:lang w:val="en-CA"/>
+        </w:rPr>
+        <w:t xml:space="preserve">    </w:t>
+      </w:r>
+      <w:proofErr w:type="gramStart"/>
+      <w:r>
+        <w:rPr>
+          <w:rFonts w:ascii="Consolas" w:hAnsi="Consolas" w:cs="Consolas"/>
+          <w:color w:val="000000"/>
+          <w:sz w:val="20"/>
+          <w:szCs w:val="20"/>
+          <w:lang w:val="en-CA"/>
+        </w:rPr>
+        <w:t>1  2</w:t>
+      </w:r>
+      <w:proofErr w:type="gramEnd"/>
+      <w:r>
+        <w:rPr>
+          <w:rFonts w:ascii="Consolas" w:hAnsi="Consolas" w:cs="Consolas"/>
+          <w:color w:val="000000"/>
+          <w:sz w:val="20"/>
+          <w:szCs w:val="20"/>
+          <w:lang w:val="en-CA"/>
+        </w:rPr>
+        <w:t xml:space="preserve">  3  4  7  9</w:t>
+      </w:r>
+    </w:p>
+    <w:p>
+      <w:pPr>
+        <w:autoSpaceDE w:val="0"/>
+        <w:autoSpaceDN w:val="0"/>
+        <w:snapToGrid/>
+        <w:spacing w:after="0"/>
+        <w:ind w:left="1440"/>
+        <w:rPr>
+          <w:rFonts w:ascii="Consolas" w:hAnsi="Consolas" w:cs="Consolas"/>
+          <w:sz w:val="20"/>
+          <w:szCs w:val="20"/>
+          <w:lang w:val="en-CA"/>
+        </w:rPr>
+      </w:pPr>
+      <w:r>
+        <w:rPr>
+          <w:rFonts w:ascii="Consolas" w:hAnsi="Consolas" w:cs="Consolas"/>
+          <w:color w:val="000000"/>
+          <w:sz w:val="20"/>
+          <w:szCs w:val="20"/>
+          <w:lang w:val="en-CA"/>
+        </w:rPr>
+        <w:t xml:space="preserve">    </w:t>
+      </w:r>
+      <w:r>
+        <w:rPr>
+          <w:rFonts w:ascii="Consolas" w:hAnsi="Consolas" w:cs="Consolas"/>
           <w:b/>
           <w:bCs/>
           <w:color w:val="808040"/>
@@ -7814,6 +8340,261 @@
         </w:rPr>
         <w:t xml:space="preserve">    </w:t>
       </w:r>
+      <w:r>
+        <w:rPr>
+          <w:rFonts w:ascii="Consolas" w:hAnsi="Consolas" w:cs="Consolas"/>
+          <w:color w:val="008000"/>
+          <w:sz w:val="20"/>
+          <w:szCs w:val="20"/>
+          <w:lang w:val="en-CA"/>
+        </w:rPr>
+        <w:t>@{items}</w:t>
+      </w:r>
+    </w:p>
+    <w:p>
+      <w:pPr>
+        <w:autoSpaceDE w:val="0"/>
+        <w:autoSpaceDN w:val="0"/>
+        <w:snapToGrid/>
+        <w:spacing w:after="0"/>
+        <w:ind w:left="1440"/>
+        <w:rPr>
+          <w:rFonts w:ascii="Consolas" w:hAnsi="Consolas" w:cs="Consolas"/>
+          <w:sz w:val="20"/>
+          <w:szCs w:val="20"/>
+          <w:lang w:val="en-CA"/>
+        </w:rPr>
+      </w:pPr>
+      <w:r>
+        <w:rPr>
+          <w:rFonts w:ascii="Consolas" w:hAnsi="Consolas" w:cs="Consolas"/>
+          <w:color w:val="000000"/>
+          <w:sz w:val="20"/>
+          <w:szCs w:val="20"/>
+          <w:lang w:val="en-CA"/>
+        </w:rPr>
+        <w:t xml:space="preserve">        </w:t>
+      </w:r>
+      <w:r>
+        <w:rPr>
+          <w:rFonts w:ascii="Consolas" w:hAnsi="Consolas" w:cs="Consolas"/>
+          <w:b/>
+          <w:bCs/>
+          <w:color w:val="0080C0"/>
+          <w:sz w:val="20"/>
+          <w:szCs w:val="20"/>
+          <w:lang w:val="en-CA"/>
+        </w:rPr>
+        <w:t>Log</w:t>
+      </w:r>
+      <w:r>
+        <w:rPr>
+          <w:rFonts w:ascii="Consolas" w:hAnsi="Consolas" w:cs="Consolas"/>
+          <w:color w:val="000000"/>
+          <w:sz w:val="20"/>
+          <w:szCs w:val="20"/>
+          <w:lang w:val="en-CA"/>
+        </w:rPr>
+        <w:t xml:space="preserve">    For Loop Demo3 - </w:t>
+      </w:r>
+      <w:r>
+        <w:rPr>
+          <w:rFonts w:ascii="Consolas" w:hAnsi="Consolas" w:cs="Consolas"/>
+          <w:color w:val="008000"/>
+          <w:sz w:val="20"/>
+          <w:szCs w:val="20"/>
+          <w:lang w:val="en-CA"/>
+        </w:rPr>
+        <w:t>${i}</w:t>
+      </w:r>
+    </w:p>
+    <w:p>
+      <w:pPr>
+        <w:autoSpaceDE w:val="0"/>
+        <w:autoSpaceDN w:val="0"/>
+        <w:snapToGrid/>
+        <w:spacing w:after="0"/>
+        <w:ind w:left="1440"/>
+        <w:rPr>
+          <w:rFonts w:ascii="Consolas" w:hAnsi="Consolas" w:cs="Consolas"/>
+          <w:sz w:val="20"/>
+          <w:szCs w:val="20"/>
+          <w:lang w:val="en-CA"/>
+        </w:rPr>
+      </w:pPr>
+      <w:r>
+        <w:rPr>
+          <w:rFonts w:ascii="Consolas" w:hAnsi="Consolas" w:cs="Consolas"/>
+          <w:color w:val="000000"/>
+          <w:sz w:val="20"/>
+          <w:szCs w:val="20"/>
+          <w:lang w:val="en-CA"/>
+        </w:rPr>
+        <w:t xml:space="preserve">    </w:t>
+      </w:r>
+      <w:r>
+        <w:rPr>
+          <w:rFonts w:ascii="Consolas" w:hAnsi="Consolas" w:cs="Consolas"/>
+          <w:b/>
+          <w:bCs/>
+          <w:color w:val="808040"/>
+          <w:sz w:val="20"/>
+          <w:szCs w:val="20"/>
+          <w:lang w:val="en-CA"/>
+        </w:rPr>
+        <w:t>END</w:t>
+      </w:r>
+      <w:r>
+        <w:rPr>
+          <w:rFonts w:ascii="Consolas" w:hAnsi="Consolas" w:cs="Consolas"/>
+          <w:color w:val="000000"/>
+          <w:sz w:val="20"/>
+          <w:szCs w:val="20"/>
+          <w:lang w:val="en-CA"/>
+        </w:rPr>
+        <w:t xml:space="preserve">  </w:t>
+      </w:r>
+    </w:p>
+    <w:p>
+      <w:pPr>
+        <w:autoSpaceDE w:val="0"/>
+        <w:autoSpaceDN w:val="0"/>
+        <w:snapToGrid/>
+        <w:spacing w:after="0"/>
+        <w:ind w:left="1440"/>
+        <w:rPr>
+          <w:rFonts w:ascii="Consolas" w:hAnsi="Consolas" w:cs="Consolas"/>
+          <w:sz w:val="20"/>
+          <w:szCs w:val="20"/>
+          <w:lang w:val="en-CA"/>
+        </w:rPr>
+      </w:pPr>
+      <w:r>
+        <w:rPr>
+          <w:rFonts w:ascii="Consolas" w:hAnsi="Consolas" w:cs="Consolas"/>
+          <w:color w:val="000000"/>
+          <w:sz w:val="20"/>
+          <w:szCs w:val="20"/>
+          <w:lang w:val="en-CA"/>
+        </w:rPr>
+        <w:t xml:space="preserve">    </w:t>
+      </w:r>
+    </w:p>
+    <w:p>
+      <w:pPr>
+        <w:autoSpaceDE w:val="0"/>
+        <w:autoSpaceDN w:val="0"/>
+        <w:snapToGrid/>
+        <w:spacing w:after="0"/>
+        <w:ind w:left="1440"/>
+        <w:rPr>
+          <w:rFonts w:ascii="Consolas" w:hAnsi="Consolas" w:cs="Consolas"/>
+          <w:sz w:val="20"/>
+          <w:szCs w:val="20"/>
+          <w:lang w:val="en-CA"/>
+        </w:rPr>
+      </w:pPr>
+      <w:r>
+        <w:rPr>
+          <w:rFonts w:ascii="Consolas" w:hAnsi="Consolas" w:cs="Consolas"/>
+          <w:b/>
+          <w:bCs/>
+          <w:color w:val="000000"/>
+          <w:sz w:val="20"/>
+          <w:szCs w:val="20"/>
+          <w:lang w:val="en-CA"/>
+        </w:rPr>
+        <w:t>ForLoopDemo4</w:t>
+      </w:r>
+    </w:p>
+    <w:p>
+      <w:pPr>
+        <w:autoSpaceDE w:val="0"/>
+        <w:autoSpaceDN w:val="0"/>
+        <w:snapToGrid/>
+        <w:spacing w:after="0"/>
+        <w:ind w:left="1440"/>
+        <w:rPr>
+          <w:rFonts w:ascii="Consolas" w:hAnsi="Consolas" w:cs="Consolas"/>
+          <w:sz w:val="20"/>
+          <w:szCs w:val="20"/>
+          <w:lang w:val="en-CA"/>
+        </w:rPr>
+      </w:pPr>
+      <w:r>
+        <w:rPr>
+          <w:rFonts w:ascii="Consolas" w:hAnsi="Consolas" w:cs="Consolas"/>
+          <w:color w:val="000000"/>
+          <w:sz w:val="20"/>
+          <w:szCs w:val="20"/>
+          <w:lang w:val="en-CA"/>
+        </w:rPr>
+        <w:t xml:space="preserve">    </w:t>
+      </w:r>
+      <w:r>
+        <w:rPr>
+          <w:rFonts w:ascii="Consolas" w:hAnsi="Consolas" w:cs="Consolas"/>
+          <w:b/>
+          <w:bCs/>
+          <w:color w:val="808040"/>
+          <w:sz w:val="20"/>
+          <w:szCs w:val="20"/>
+          <w:lang w:val="en-CA"/>
+        </w:rPr>
+        <w:t>FOR</w:t>
+      </w:r>
+      <w:r>
+        <w:rPr>
+          <w:rFonts w:ascii="Consolas" w:hAnsi="Consolas" w:cs="Consolas"/>
+          <w:color w:val="000000"/>
+          <w:sz w:val="20"/>
+          <w:szCs w:val="20"/>
+          <w:lang w:val="en-CA"/>
+        </w:rPr>
+        <w:t xml:space="preserve">    </w:t>
+      </w:r>
+      <w:r>
+        <w:rPr>
+          <w:rFonts w:ascii="Consolas" w:hAnsi="Consolas" w:cs="Consolas"/>
+          <w:color w:val="008000"/>
+          <w:sz w:val="20"/>
+          <w:szCs w:val="20"/>
+          <w:lang w:val="en-CA"/>
+        </w:rPr>
+        <w:t>${i}</w:t>
+      </w:r>
+      <w:r>
+        <w:rPr>
+          <w:rFonts w:ascii="Consolas" w:hAnsi="Consolas" w:cs="Consolas"/>
+          <w:color w:val="000000"/>
+          <w:sz w:val="20"/>
+          <w:szCs w:val="20"/>
+          <w:lang w:val="en-CA"/>
+        </w:rPr>
+        <w:t xml:space="preserve">    </w:t>
+      </w:r>
+      <w:r>
+        <w:rPr>
+          <w:rFonts w:ascii="Consolas" w:hAnsi="Consolas" w:cs="Consolas"/>
+          <w:b/>
+          <w:bCs/>
+          <w:color w:val="808040"/>
+          <w:sz w:val="20"/>
+          <w:szCs w:val="20"/>
+          <w:lang w:val="en-CA"/>
+        </w:rPr>
+        <w:t>IN</w:t>
+      </w:r>
+      <w:r>
+        <w:rPr>
+          <w:rFonts w:ascii="Consolas" w:hAnsi="Consolas" w:cs="Consolas"/>
+          <w:color w:val="000000"/>
+          <w:sz w:val="20"/>
+          <w:szCs w:val="20"/>
+          <w:lang w:val="en-CA"/>
+        </w:rPr>
+        <w:t xml:space="preserve">    </w:t>
+      </w:r>
       <w:proofErr w:type="gramStart"/>
       <w:r>
         <w:rPr>
@@ -7823,7 +8604,7 @@
           <w:szCs w:val="20"/>
           <w:lang w:val="en-CA"/>
         </w:rPr>
-        <w:t>1  2</w:t>
+        <w:t>john  david</w:t>
       </w:r>
       <w:proofErr w:type="gramEnd"/>
       <w:r>
@@ -7834,7 +8615,7 @@
           <w:szCs w:val="20"/>
           <w:lang w:val="en-CA"/>
         </w:rPr>
-        <w:t xml:space="preserve">  3  4  5  4  6  8  9</w:t>
+        <w:t xml:space="preserve">  smith  scott</w:t>
       </w:r>
     </w:p>
     <w:p>
@@ -7881,684 +8662,7 @@
           <w:szCs w:val="20"/>
           <w:lang w:val="en-CA"/>
         </w:rPr>
-        <w:t xml:space="preserve">    </w:t>
-      </w:r>
-      <w:proofErr w:type="gramStart"/>
-      <w:r>
-        <w:rPr>
-          <w:rFonts w:ascii="Consolas" w:hAnsi="Consolas" w:cs="Consolas"/>
-          <w:color w:val="000000"/>
-          <w:sz w:val="20"/>
-          <w:szCs w:val="20"/>
-          <w:lang w:val="en-CA"/>
-        </w:rPr>
-        <w:t>For</w:t>
-      </w:r>
-      <w:proofErr w:type="gramEnd"/>
-      <w:r>
-        <w:rPr>
-          <w:rFonts w:ascii="Consolas" w:hAnsi="Consolas" w:cs="Consolas"/>
-          <w:color w:val="000000"/>
-          <w:sz w:val="20"/>
-          <w:szCs w:val="20"/>
-          <w:lang w:val="en-CA"/>
-        </w:rPr>
-        <w:t xml:space="preserve"> Loop Demo2 - </w:t>
-      </w:r>
-      <w:r>
-        <w:rPr>
-          <w:rFonts w:ascii="Consolas" w:hAnsi="Consolas" w:cs="Consolas"/>
-          <w:color w:val="008000"/>
-          <w:sz w:val="20"/>
-          <w:szCs w:val="20"/>
-          <w:lang w:val="en-CA"/>
-        </w:rPr>
-        <w:t>${i}</w:t>
-      </w:r>
-    </w:p>
-    <w:p>
-      <w:pPr>
-        <w:autoSpaceDE w:val="0"/>
-        <w:autoSpaceDN w:val="0"/>
-        <w:snapToGrid/>
-        <w:spacing w:after="0"/>
-        <w:ind w:left="1440"/>
-        <w:rPr>
-          <w:rFonts w:ascii="Consolas" w:hAnsi="Consolas" w:cs="Consolas"/>
-          <w:sz w:val="20"/>
-          <w:szCs w:val="20"/>
-          <w:lang w:val="en-CA"/>
-        </w:rPr>
-      </w:pPr>
-      <w:r>
-        <w:rPr>
-          <w:rFonts w:ascii="Consolas" w:hAnsi="Consolas" w:cs="Consolas"/>
-          <w:color w:val="000000"/>
-          <w:sz w:val="20"/>
-          <w:szCs w:val="20"/>
-          <w:lang w:val="en-CA"/>
-        </w:rPr>
-        <w:t xml:space="preserve">    </w:t>
-      </w:r>
-      <w:r>
-        <w:rPr>
-          <w:rFonts w:ascii="Consolas" w:hAnsi="Consolas" w:cs="Consolas"/>
-          <w:b/>
-          <w:bCs/>
-          <w:color w:val="808040"/>
-          <w:sz w:val="20"/>
-          <w:szCs w:val="20"/>
-          <w:lang w:val="en-CA"/>
-        </w:rPr>
-        <w:t>END</w:t>
-      </w:r>
-      <w:r>
-        <w:rPr>
-          <w:rFonts w:ascii="Consolas" w:hAnsi="Consolas" w:cs="Consolas"/>
-          <w:color w:val="000000"/>
-          <w:sz w:val="20"/>
-          <w:szCs w:val="20"/>
-          <w:lang w:val="en-CA"/>
-        </w:rPr>
-        <w:t xml:space="preserve"> </w:t>
-      </w:r>
-    </w:p>
-    <w:p>
-      <w:pPr>
-        <w:autoSpaceDE w:val="0"/>
-        <w:autoSpaceDN w:val="0"/>
-        <w:snapToGrid/>
-        <w:spacing w:after="0"/>
-        <w:ind w:left="1440"/>
-        <w:rPr>
-          <w:rFonts w:ascii="Consolas" w:hAnsi="Consolas" w:cs="Consolas"/>
-          <w:sz w:val="20"/>
-          <w:szCs w:val="20"/>
-          <w:lang w:val="en-CA"/>
-        </w:rPr>
-      </w:pPr>
-    </w:p>
-    <w:p>
-      <w:pPr>
-        <w:autoSpaceDE w:val="0"/>
-        <w:autoSpaceDN w:val="0"/>
-        <w:snapToGrid/>
-        <w:spacing w:after="0"/>
-        <w:ind w:left="1440"/>
-        <w:rPr>
-          <w:rFonts w:ascii="Consolas" w:hAnsi="Consolas" w:cs="Consolas"/>
-          <w:sz w:val="20"/>
-          <w:szCs w:val="20"/>
-          <w:lang w:val="en-CA"/>
-        </w:rPr>
-      </w:pPr>
-      <w:r>
-        <w:rPr>
-          <w:rFonts w:ascii="Consolas" w:hAnsi="Consolas" w:cs="Consolas"/>
-          <w:b/>
-          <w:bCs/>
-          <w:color w:val="000000"/>
-          <w:sz w:val="20"/>
-          <w:szCs w:val="20"/>
-          <w:lang w:val="en-CA"/>
-        </w:rPr>
-        <w:t>ForLoopDemo3</w:t>
-      </w:r>
-    </w:p>
-    <w:p>
-      <w:pPr>
-        <w:autoSpaceDE w:val="0"/>
-        <w:autoSpaceDN w:val="0"/>
-        <w:snapToGrid/>
-        <w:spacing w:after="0"/>
-        <w:ind w:left="1440"/>
-        <w:rPr>
-          <w:rFonts w:ascii="Consolas" w:hAnsi="Consolas" w:cs="Consolas"/>
-          <w:sz w:val="20"/>
-          <w:szCs w:val="20"/>
-          <w:lang w:val="en-CA"/>
-        </w:rPr>
-      </w:pPr>
-      <w:r>
-        <w:rPr>
-          <w:rFonts w:ascii="Consolas" w:hAnsi="Consolas" w:cs="Consolas"/>
-          <w:color w:val="000000"/>
-          <w:sz w:val="20"/>
-          <w:szCs w:val="20"/>
-          <w:lang w:val="en-CA"/>
-        </w:rPr>
-        <w:t xml:space="preserve">    </w:t>
-      </w:r>
-      <w:r>
-        <w:rPr>
-          <w:rFonts w:ascii="Consolas" w:hAnsi="Consolas" w:cs="Consolas"/>
-          <w:color w:val="008000"/>
-          <w:sz w:val="20"/>
-          <w:szCs w:val="20"/>
-          <w:lang w:val="en-CA"/>
-        </w:rPr>
-        <w:t>@{items}</w:t>
-      </w:r>
-      <w:r>
-        <w:rPr>
-          <w:rFonts w:ascii="Consolas" w:hAnsi="Consolas" w:cs="Consolas"/>
-          <w:color w:val="000000"/>
-          <w:sz w:val="20"/>
-          <w:szCs w:val="20"/>
-          <w:lang w:val="en-CA"/>
-        </w:rPr>
-        <w:tab/>
-      </w:r>
-      <w:r>
-        <w:rPr>
-          <w:rFonts w:ascii="Consolas" w:hAnsi="Consolas" w:cs="Consolas"/>
-          <w:color w:val="000000"/>
-          <w:sz w:val="20"/>
-          <w:szCs w:val="20"/>
-          <w:lang w:val="en-CA"/>
-        </w:rPr>
-        <w:tab/>
-      </w:r>
-      <w:r>
-        <w:rPr>
-          <w:rFonts w:ascii="Consolas" w:hAnsi="Consolas" w:cs="Consolas"/>
-          <w:b/>
-          <w:bCs/>
-          <w:color w:val="0080C0"/>
-          <w:sz w:val="20"/>
-          <w:szCs w:val="20"/>
-          <w:lang w:val="en-CA"/>
-        </w:rPr>
-        <w:t>Create List</w:t>
-      </w:r>
-      <w:r>
-        <w:rPr>
-          <w:rFonts w:ascii="Consolas" w:hAnsi="Consolas" w:cs="Consolas"/>
-          <w:color w:val="000000"/>
-          <w:sz w:val="20"/>
-          <w:szCs w:val="20"/>
-          <w:lang w:val="en-CA"/>
-        </w:rPr>
-        <w:t xml:space="preserve">    </w:t>
-      </w:r>
-      <w:proofErr w:type="gramStart"/>
-      <w:r>
-        <w:rPr>
-          <w:rFonts w:ascii="Consolas" w:hAnsi="Consolas" w:cs="Consolas"/>
-          <w:color w:val="000000"/>
-          <w:sz w:val="20"/>
-          <w:szCs w:val="20"/>
-          <w:lang w:val="en-CA"/>
-        </w:rPr>
-        <w:t>1  2</w:t>
-      </w:r>
-      <w:proofErr w:type="gramEnd"/>
-      <w:r>
-        <w:rPr>
-          <w:rFonts w:ascii="Consolas" w:hAnsi="Consolas" w:cs="Consolas"/>
-          <w:color w:val="000000"/>
-          <w:sz w:val="20"/>
-          <w:szCs w:val="20"/>
-          <w:lang w:val="en-CA"/>
-        </w:rPr>
-        <w:t xml:space="preserve">  3  4  7  9</w:t>
-      </w:r>
-    </w:p>
-    <w:p>
-      <w:pPr>
-        <w:autoSpaceDE w:val="0"/>
-        <w:autoSpaceDN w:val="0"/>
-        <w:snapToGrid/>
-        <w:spacing w:after="0"/>
-        <w:ind w:left="1440"/>
-        <w:rPr>
-          <w:rFonts w:ascii="Consolas" w:hAnsi="Consolas" w:cs="Consolas"/>
-          <w:sz w:val="20"/>
-          <w:szCs w:val="20"/>
-          <w:lang w:val="en-CA"/>
-        </w:rPr>
-      </w:pPr>
-      <w:r>
-        <w:rPr>
-          <w:rFonts w:ascii="Consolas" w:hAnsi="Consolas" w:cs="Consolas"/>
-          <w:color w:val="000000"/>
-          <w:sz w:val="20"/>
-          <w:szCs w:val="20"/>
-          <w:lang w:val="en-CA"/>
-        </w:rPr>
-        <w:t xml:space="preserve">    </w:t>
-      </w:r>
-      <w:r>
-        <w:rPr>
-          <w:rFonts w:ascii="Consolas" w:hAnsi="Consolas" w:cs="Consolas"/>
-          <w:b/>
-          <w:bCs/>
-          <w:color w:val="808040"/>
-          <w:sz w:val="20"/>
-          <w:szCs w:val="20"/>
-          <w:lang w:val="en-CA"/>
-        </w:rPr>
-        <w:t>FOR</w:t>
-      </w:r>
-      <w:r>
-        <w:rPr>
-          <w:rFonts w:ascii="Consolas" w:hAnsi="Consolas" w:cs="Consolas"/>
-          <w:color w:val="000000"/>
-          <w:sz w:val="20"/>
-          <w:szCs w:val="20"/>
-          <w:lang w:val="en-CA"/>
-        </w:rPr>
-        <w:t xml:space="preserve">    </w:t>
-      </w:r>
-      <w:r>
-        <w:rPr>
-          <w:rFonts w:ascii="Consolas" w:hAnsi="Consolas" w:cs="Consolas"/>
-          <w:color w:val="008000"/>
-          <w:sz w:val="20"/>
-          <w:szCs w:val="20"/>
-          <w:lang w:val="en-CA"/>
-        </w:rPr>
-        <w:t>${i}</w:t>
-      </w:r>
-      <w:r>
-        <w:rPr>
-          <w:rFonts w:ascii="Consolas" w:hAnsi="Consolas" w:cs="Consolas"/>
-          <w:color w:val="000000"/>
-          <w:sz w:val="20"/>
-          <w:szCs w:val="20"/>
-          <w:lang w:val="en-CA"/>
-        </w:rPr>
-        <w:t xml:space="preserve">    </w:t>
-      </w:r>
-      <w:r>
-        <w:rPr>
-          <w:rFonts w:ascii="Consolas" w:hAnsi="Consolas" w:cs="Consolas"/>
-          <w:b/>
-          <w:bCs/>
-          <w:color w:val="808040"/>
-          <w:sz w:val="20"/>
-          <w:szCs w:val="20"/>
-          <w:lang w:val="en-CA"/>
-        </w:rPr>
-        <w:t>IN</w:t>
-      </w:r>
-      <w:r>
-        <w:rPr>
-          <w:rFonts w:ascii="Consolas" w:hAnsi="Consolas" w:cs="Consolas"/>
-          <w:color w:val="000000"/>
-          <w:sz w:val="20"/>
-          <w:szCs w:val="20"/>
-          <w:lang w:val="en-CA"/>
-        </w:rPr>
-        <w:t xml:space="preserve">    </w:t>
-      </w:r>
-      <w:r>
-        <w:rPr>
-          <w:rFonts w:ascii="Consolas" w:hAnsi="Consolas" w:cs="Consolas"/>
-          <w:color w:val="008000"/>
-          <w:sz w:val="20"/>
-          <w:szCs w:val="20"/>
-          <w:lang w:val="en-CA"/>
-        </w:rPr>
-        <w:t>@{items}</w:t>
-      </w:r>
-    </w:p>
-    <w:p>
-      <w:pPr>
-        <w:autoSpaceDE w:val="0"/>
-        <w:autoSpaceDN w:val="0"/>
-        <w:snapToGrid/>
-        <w:spacing w:after="0"/>
-        <w:ind w:left="1440"/>
-        <w:rPr>
-          <w:rFonts w:ascii="Consolas" w:hAnsi="Consolas" w:cs="Consolas"/>
-          <w:sz w:val="20"/>
-          <w:szCs w:val="20"/>
-          <w:lang w:val="en-CA"/>
-        </w:rPr>
-      </w:pPr>
-      <w:r>
-        <w:rPr>
-          <w:rFonts w:ascii="Consolas" w:hAnsi="Consolas" w:cs="Consolas"/>
-          <w:color w:val="000000"/>
-          <w:sz w:val="20"/>
-          <w:szCs w:val="20"/>
-          <w:lang w:val="en-CA"/>
-        </w:rPr>
-        <w:t xml:space="preserve">        </w:t>
-      </w:r>
-      <w:r>
-        <w:rPr>
-          <w:rFonts w:ascii="Consolas" w:hAnsi="Consolas" w:cs="Consolas"/>
-          <w:b/>
-          <w:bCs/>
-          <w:color w:val="0080C0"/>
-          <w:sz w:val="20"/>
-          <w:szCs w:val="20"/>
-          <w:lang w:val="en-CA"/>
-        </w:rPr>
-        <w:t>Log</w:t>
-      </w:r>
-      <w:r>
-        <w:rPr>
-          <w:rFonts w:ascii="Consolas" w:hAnsi="Consolas" w:cs="Consolas"/>
-          <w:color w:val="000000"/>
-          <w:sz w:val="20"/>
-          <w:szCs w:val="20"/>
-          <w:lang w:val="en-CA"/>
-        </w:rPr>
-        <w:t xml:space="preserve">    </w:t>
-      </w:r>
-      <w:proofErr w:type="gramStart"/>
-      <w:r>
-        <w:rPr>
-          <w:rFonts w:ascii="Consolas" w:hAnsi="Consolas" w:cs="Consolas"/>
-          <w:color w:val="000000"/>
-          <w:sz w:val="20"/>
-          <w:szCs w:val="20"/>
-          <w:lang w:val="en-CA"/>
-        </w:rPr>
-        <w:t>For</w:t>
-      </w:r>
-      <w:proofErr w:type="gramEnd"/>
-      <w:r>
-        <w:rPr>
-          <w:rFonts w:ascii="Consolas" w:hAnsi="Consolas" w:cs="Consolas"/>
-          <w:color w:val="000000"/>
-          <w:sz w:val="20"/>
-          <w:szCs w:val="20"/>
-          <w:lang w:val="en-CA"/>
-        </w:rPr>
-        <w:t xml:space="preserve"> Loop Demo3 - </w:t>
-      </w:r>
-      <w:r>
-        <w:rPr>
-          <w:rFonts w:ascii="Consolas" w:hAnsi="Consolas" w:cs="Consolas"/>
-          <w:color w:val="008000"/>
-          <w:sz w:val="20"/>
-          <w:szCs w:val="20"/>
-          <w:lang w:val="en-CA"/>
-        </w:rPr>
-        <w:t>${i}</w:t>
-      </w:r>
-    </w:p>
-    <w:p>
-      <w:pPr>
-        <w:autoSpaceDE w:val="0"/>
-        <w:autoSpaceDN w:val="0"/>
-        <w:snapToGrid/>
-        <w:spacing w:after="0"/>
-        <w:ind w:left="1440"/>
-        <w:rPr>
-          <w:rFonts w:ascii="Consolas" w:hAnsi="Consolas" w:cs="Consolas"/>
-          <w:sz w:val="20"/>
-          <w:szCs w:val="20"/>
-          <w:lang w:val="en-CA"/>
-        </w:rPr>
-      </w:pPr>
-      <w:r>
-        <w:rPr>
-          <w:rFonts w:ascii="Consolas" w:hAnsi="Consolas" w:cs="Consolas"/>
-          <w:color w:val="000000"/>
-          <w:sz w:val="20"/>
-          <w:szCs w:val="20"/>
-          <w:lang w:val="en-CA"/>
-        </w:rPr>
-        <w:t xml:space="preserve">    </w:t>
-      </w:r>
-      <w:r>
-        <w:rPr>
-          <w:rFonts w:ascii="Consolas" w:hAnsi="Consolas" w:cs="Consolas"/>
-          <w:b/>
-          <w:bCs/>
-          <w:color w:val="808040"/>
-          <w:sz w:val="20"/>
-          <w:szCs w:val="20"/>
-          <w:lang w:val="en-CA"/>
-        </w:rPr>
-        <w:t>END</w:t>
-      </w:r>
-      <w:r>
-        <w:rPr>
-          <w:rFonts w:ascii="Consolas" w:hAnsi="Consolas" w:cs="Consolas"/>
-          <w:color w:val="000000"/>
-          <w:sz w:val="20"/>
-          <w:szCs w:val="20"/>
-          <w:lang w:val="en-CA"/>
-        </w:rPr>
-        <w:t xml:space="preserve">  </w:t>
-      </w:r>
-    </w:p>
-    <w:p>
-      <w:pPr>
-        <w:autoSpaceDE w:val="0"/>
-        <w:autoSpaceDN w:val="0"/>
-        <w:snapToGrid/>
-        <w:spacing w:after="0"/>
-        <w:ind w:left="1440"/>
-        <w:rPr>
-          <w:rFonts w:ascii="Consolas" w:hAnsi="Consolas" w:cs="Consolas"/>
-          <w:sz w:val="20"/>
-          <w:szCs w:val="20"/>
-          <w:lang w:val="en-CA"/>
-        </w:rPr>
-      </w:pPr>
-      <w:r>
-        <w:rPr>
-          <w:rFonts w:ascii="Consolas" w:hAnsi="Consolas" w:cs="Consolas"/>
-          <w:color w:val="000000"/>
-          <w:sz w:val="20"/>
-          <w:szCs w:val="20"/>
-          <w:lang w:val="en-CA"/>
-        </w:rPr>
-        <w:t xml:space="preserve">    </w:t>
-      </w:r>
-    </w:p>
-    <w:p>
-      <w:pPr>
-        <w:autoSpaceDE w:val="0"/>
-        <w:autoSpaceDN w:val="0"/>
-        <w:snapToGrid/>
-        <w:spacing w:after="0"/>
-        <w:ind w:left="1440"/>
-        <w:rPr>
-          <w:rFonts w:ascii="Consolas" w:hAnsi="Consolas" w:cs="Consolas"/>
-          <w:sz w:val="20"/>
-          <w:szCs w:val="20"/>
-          <w:lang w:val="en-CA"/>
-        </w:rPr>
-      </w:pPr>
-      <w:r>
-        <w:rPr>
-          <w:rFonts w:ascii="Consolas" w:hAnsi="Consolas" w:cs="Consolas"/>
-          <w:b/>
-          <w:bCs/>
-          <w:color w:val="000000"/>
-          <w:sz w:val="20"/>
-          <w:szCs w:val="20"/>
-          <w:lang w:val="en-CA"/>
-        </w:rPr>
-        <w:t>ForLoopDemo4</w:t>
-      </w:r>
-    </w:p>
-    <w:p>
-      <w:pPr>
-        <w:autoSpaceDE w:val="0"/>
-        <w:autoSpaceDN w:val="0"/>
-        <w:snapToGrid/>
-        <w:spacing w:after="0"/>
-        <w:ind w:left="1440"/>
-        <w:rPr>
-          <w:rFonts w:ascii="Consolas" w:hAnsi="Consolas" w:cs="Consolas"/>
-          <w:sz w:val="20"/>
-          <w:szCs w:val="20"/>
-          <w:lang w:val="en-CA"/>
-        </w:rPr>
-      </w:pPr>
-      <w:r>
-        <w:rPr>
-          <w:rFonts w:ascii="Consolas" w:hAnsi="Consolas" w:cs="Consolas"/>
-          <w:color w:val="000000"/>
-          <w:sz w:val="20"/>
-          <w:szCs w:val="20"/>
-          <w:lang w:val="en-CA"/>
-        </w:rPr>
-        <w:t xml:space="preserve">    </w:t>
-      </w:r>
-      <w:r>
-        <w:rPr>
-          <w:rFonts w:ascii="Consolas" w:hAnsi="Consolas" w:cs="Consolas"/>
-          <w:b/>
-          <w:bCs/>
-          <w:color w:val="808040"/>
-          <w:sz w:val="20"/>
-          <w:szCs w:val="20"/>
-          <w:lang w:val="en-CA"/>
-        </w:rPr>
-        <w:t>FOR</w:t>
-      </w:r>
-      <w:r>
-        <w:rPr>
-          <w:rFonts w:ascii="Consolas" w:hAnsi="Consolas" w:cs="Consolas"/>
-          <w:color w:val="000000"/>
-          <w:sz w:val="20"/>
-          <w:szCs w:val="20"/>
-          <w:lang w:val="en-CA"/>
-        </w:rPr>
-        <w:t xml:space="preserve">    </w:t>
-      </w:r>
-      <w:r>
-        <w:rPr>
-          <w:rFonts w:ascii="Consolas" w:hAnsi="Consolas" w:cs="Consolas"/>
-          <w:color w:val="008000"/>
-          <w:sz w:val="20"/>
-          <w:szCs w:val="20"/>
-          <w:lang w:val="en-CA"/>
-        </w:rPr>
-        <w:t>${i}</w:t>
-      </w:r>
-      <w:r>
-        <w:rPr>
-          <w:rFonts w:ascii="Consolas" w:hAnsi="Consolas" w:cs="Consolas"/>
-          <w:color w:val="000000"/>
-          <w:sz w:val="20"/>
-          <w:szCs w:val="20"/>
-          <w:lang w:val="en-CA"/>
-        </w:rPr>
-        <w:t xml:space="preserve">    </w:t>
-      </w:r>
-      <w:r>
-        <w:rPr>
-          <w:rFonts w:ascii="Consolas" w:hAnsi="Consolas" w:cs="Consolas"/>
-          <w:b/>
-          <w:bCs/>
-          <w:color w:val="808040"/>
-          <w:sz w:val="20"/>
-          <w:szCs w:val="20"/>
-          <w:lang w:val="en-CA"/>
-        </w:rPr>
-        <w:t>IN</w:t>
-      </w:r>
-      <w:r>
-        <w:rPr>
-          <w:rFonts w:ascii="Consolas" w:hAnsi="Consolas" w:cs="Consolas"/>
-          <w:color w:val="000000"/>
-          <w:sz w:val="20"/>
-          <w:szCs w:val="20"/>
-          <w:lang w:val="en-CA"/>
-        </w:rPr>
-        <w:t xml:space="preserve">    </w:t>
-      </w:r>
-      <w:proofErr w:type="gramStart"/>
-      <w:r>
-        <w:rPr>
-          <w:rFonts w:ascii="Consolas" w:hAnsi="Consolas" w:cs="Consolas"/>
-          <w:color w:val="000000"/>
-          <w:sz w:val="20"/>
-          <w:szCs w:val="20"/>
-          <w:lang w:val="en-CA"/>
-        </w:rPr>
-        <w:t>john  david</w:t>
-      </w:r>
-      <w:proofErr w:type="gramEnd"/>
-      <w:r>
-        <w:rPr>
-          <w:rFonts w:ascii="Consolas" w:hAnsi="Consolas" w:cs="Consolas"/>
-          <w:color w:val="000000"/>
-          <w:sz w:val="20"/>
-          <w:szCs w:val="20"/>
-          <w:lang w:val="en-CA"/>
-        </w:rPr>
-        <w:t xml:space="preserve">  smith  scott</w:t>
-      </w:r>
-    </w:p>
-    <w:p>
-      <w:pPr>
-        <w:autoSpaceDE w:val="0"/>
-        <w:autoSpaceDN w:val="0"/>
-        <w:snapToGrid/>
-        <w:spacing w:after="0"/>
-        <w:ind w:left="1440"/>
-        <w:rPr>
-          <w:rFonts w:ascii="Consolas" w:hAnsi="Consolas" w:cs="Consolas"/>
-          <w:sz w:val="20"/>
-          <w:szCs w:val="20"/>
-          <w:lang w:val="en-CA"/>
-        </w:rPr>
-      </w:pPr>
-      <w:r>
-        <w:rPr>
-          <w:rFonts w:ascii="Consolas" w:hAnsi="Consolas" w:cs="Consolas"/>
-          <w:color w:val="000000"/>
-          <w:sz w:val="20"/>
-          <w:szCs w:val="20"/>
-          <w:lang w:val="en-CA"/>
-        </w:rPr>
-        <w:t xml:space="preserve">        </w:t>
-      </w:r>
-      <w:r>
-        <w:rPr>
-          <w:rFonts w:ascii="Consolas" w:hAnsi="Consolas" w:cs="Consolas"/>
-          <w:b/>
-          <w:bCs/>
-          <w:color w:val="0080C0"/>
-          <w:sz w:val="20"/>
-          <w:szCs w:val="20"/>
-          <w:lang w:val="en-CA"/>
-        </w:rPr>
-        <w:t>Log</w:t>
-      </w:r>
-      <w:r>
-        <w:rPr>
-          <w:rFonts w:ascii="Consolas" w:hAnsi="Consolas" w:cs="Consolas"/>
-          <w:color w:val="000000"/>
-          <w:sz w:val="20"/>
-          <w:szCs w:val="20"/>
-          <w:lang w:val="en-CA"/>
-        </w:rPr>
-        <w:t xml:space="preserve">    </w:t>
-      </w:r>
-      <w:proofErr w:type="gramStart"/>
-      <w:r>
-        <w:rPr>
-          <w:rFonts w:ascii="Consolas" w:hAnsi="Consolas" w:cs="Consolas"/>
-          <w:color w:val="000000"/>
-          <w:sz w:val="20"/>
-          <w:szCs w:val="20"/>
-          <w:lang w:val="en-CA"/>
-        </w:rPr>
-        <w:t>For</w:t>
-      </w:r>
-      <w:proofErr w:type="gramEnd"/>
-      <w:r>
-        <w:rPr>
-          <w:rFonts w:ascii="Consolas" w:hAnsi="Consolas" w:cs="Consolas"/>
-          <w:color w:val="000000"/>
-          <w:sz w:val="20"/>
-          <w:szCs w:val="20"/>
-          <w:lang w:val="en-CA"/>
-        </w:rPr>
-        <w:t xml:space="preserve"> Loop Demo4 - </w:t>
+        <w:t xml:space="preserve">    For Loop Demo4 - </w:t>
       </w:r>
       <w:r>
         <w:rPr>
@@ -8933,8 +9037,194 @@
           <w:szCs w:val="20"/>
           <w:lang w:val="en-CA"/>
         </w:rPr>
+        <w:t xml:space="preserve">    For Loop Demo5 - </w:t>
+      </w:r>
+      <w:r>
+        <w:rPr>
+          <w:rFonts w:ascii="Consolas" w:hAnsi="Consolas" w:cs="Consolas"/>
+          <w:color w:val="008000"/>
+          <w:sz w:val="20"/>
+          <w:szCs w:val="20"/>
+          <w:lang w:val="en-CA"/>
+        </w:rPr>
+        <w:t>${i}</w:t>
+      </w:r>
+    </w:p>
+    <w:p>
+      <w:pPr>
+        <w:autoSpaceDE w:val="0"/>
+        <w:autoSpaceDN w:val="0"/>
+        <w:snapToGrid/>
+        <w:spacing w:after="0"/>
+        <w:ind w:left="1440"/>
+        <w:rPr>
+          <w:rFonts w:ascii="Consolas" w:hAnsi="Consolas" w:cs="Consolas"/>
+          <w:sz w:val="20"/>
+          <w:szCs w:val="20"/>
+          <w:lang w:val="en-CA"/>
+        </w:rPr>
+      </w:pPr>
+      <w:r>
+        <w:rPr>
+          <w:rFonts w:ascii="Consolas" w:hAnsi="Consolas" w:cs="Consolas"/>
+          <w:color w:val="000000"/>
+          <w:sz w:val="20"/>
+          <w:szCs w:val="20"/>
+          <w:lang w:val="en-CA"/>
+        </w:rPr>
         <w:t xml:space="preserve">    </w:t>
       </w:r>
+      <w:r>
+        <w:rPr>
+          <w:rFonts w:ascii="Consolas" w:hAnsi="Consolas" w:cs="Consolas"/>
+          <w:b/>
+          <w:bCs/>
+          <w:color w:val="808040"/>
+          <w:sz w:val="20"/>
+          <w:szCs w:val="20"/>
+          <w:lang w:val="en-CA"/>
+        </w:rPr>
+        <w:t>END</w:t>
+      </w:r>
+    </w:p>
+    <w:p>
+      <w:pPr>
+        <w:autoSpaceDE w:val="0"/>
+        <w:autoSpaceDN w:val="0"/>
+        <w:snapToGrid/>
+        <w:spacing w:after="0"/>
+        <w:ind w:left="1440"/>
+        <w:rPr>
+          <w:rFonts w:ascii="Consolas" w:hAnsi="Consolas" w:cs="Consolas"/>
+          <w:sz w:val="20"/>
+          <w:szCs w:val="20"/>
+          <w:lang w:val="en-CA"/>
+        </w:rPr>
+      </w:pPr>
+      <w:r>
+        <w:rPr>
+          <w:rFonts w:ascii="Consolas" w:hAnsi="Consolas" w:cs="Consolas"/>
+          <w:color w:val="000000"/>
+          <w:sz w:val="20"/>
+          <w:szCs w:val="20"/>
+          <w:lang w:val="en-CA"/>
+        </w:rPr>
+        <w:t xml:space="preserve"> </w:t>
+      </w:r>
+      <w:r>
+        <w:rPr>
+          <w:rFonts w:ascii="Consolas" w:hAnsi="Consolas" w:cs="Consolas"/>
+          <w:color w:val="000000"/>
+          <w:sz w:val="20"/>
+          <w:szCs w:val="20"/>
+          <w:lang w:val="en-CA"/>
+        </w:rPr>
+        <w:t xml:space="preserve"> </w:t>
+      </w:r>
+    </w:p>
+    <w:p>
+      <w:pPr>
+        <w:autoSpaceDE w:val="0"/>
+        <w:autoSpaceDN w:val="0"/>
+        <w:snapToGrid/>
+        <w:spacing w:after="0"/>
+        <w:ind w:left="1440"/>
+        <w:rPr>
+          <w:rFonts w:ascii="Consolas" w:hAnsi="Consolas" w:cs="Consolas"/>
+          <w:sz w:val="20"/>
+          <w:szCs w:val="20"/>
+          <w:lang w:val="en-CA"/>
+        </w:rPr>
+      </w:pPr>
+      <w:r>
+        <w:rPr>
+          <w:rFonts w:ascii="Consolas" w:hAnsi="Consolas" w:cs="Consolas"/>
+          <w:b/>
+          <w:bCs/>
+          <w:color w:val="000000"/>
+          <w:sz w:val="20"/>
+          <w:szCs w:val="20"/>
+          <w:lang w:val="en-CA"/>
+        </w:rPr>
+        <w:t>ForLoopDemo6</w:t>
+      </w:r>
+    </w:p>
+    <w:p>
+      <w:pPr>
+        <w:autoSpaceDE w:val="0"/>
+        <w:autoSpaceDN w:val="0"/>
+        <w:snapToGrid/>
+        <w:spacing w:after="0"/>
+        <w:ind w:left="1440"/>
+        <w:rPr>
+          <w:rFonts w:ascii="Consolas" w:hAnsi="Consolas" w:cs="Consolas"/>
+          <w:sz w:val="20"/>
+          <w:szCs w:val="20"/>
+          <w:lang w:val="en-CA"/>
+        </w:rPr>
+      </w:pPr>
+      <w:r>
+        <w:rPr>
+          <w:rFonts w:ascii="Consolas" w:hAnsi="Consolas" w:cs="Consolas"/>
+          <w:color w:val="000000"/>
+          <w:sz w:val="20"/>
+          <w:szCs w:val="20"/>
+          <w:lang w:val="en-CA"/>
+        </w:rPr>
+        <w:t xml:space="preserve">    </w:t>
+      </w:r>
+      <w:r>
+        <w:rPr>
+          <w:rFonts w:ascii="Consolas" w:hAnsi="Consolas" w:cs="Consolas"/>
+          <w:color w:val="008000"/>
+          <w:sz w:val="20"/>
+          <w:szCs w:val="20"/>
+          <w:lang w:val="en-CA"/>
+        </w:rPr>
+        <w:t>@{items}</w:t>
+      </w:r>
+      <w:r>
+        <w:rPr>
+          <w:rFonts w:ascii="Consolas" w:hAnsi="Consolas" w:cs="Consolas"/>
+          <w:color w:val="000000"/>
+          <w:sz w:val="20"/>
+          <w:szCs w:val="20"/>
+          <w:lang w:val="en-CA"/>
+        </w:rPr>
+        <w:tab/>
+      </w:r>
+      <w:r>
+        <w:rPr>
+          <w:rFonts w:ascii="Consolas" w:hAnsi="Consolas" w:cs="Consolas"/>
+          <w:color w:val="000000"/>
+          <w:sz w:val="20"/>
+          <w:szCs w:val="20"/>
+          <w:lang w:val="en-CA"/>
+        </w:rPr>
+        <w:tab/>
+      </w:r>
+      <w:r>
+        <w:rPr>
+          <w:rFonts w:ascii="Consolas" w:hAnsi="Consolas" w:cs="Consolas"/>
+          <w:b/>
+          <w:bCs/>
+          <w:color w:val="0080C0"/>
+          <w:sz w:val="20"/>
+          <w:szCs w:val="20"/>
+          <w:lang w:val="en-CA"/>
+        </w:rPr>
+        <w:t>Create List</w:t>
+      </w:r>
+      <w:r>
+        <w:rPr>
+          <w:rFonts w:ascii="Consolas" w:hAnsi="Consolas" w:cs="Consolas"/>
+          <w:color w:val="000000"/>
+          <w:sz w:val="20"/>
+          <w:szCs w:val="20"/>
+          <w:lang w:val="en-CA"/>
+        </w:rPr>
+        <w:t xml:space="preserve">    </w:t>
+      </w:r>
       <w:proofErr w:type="gramStart"/>
       <w:r>
         <w:rPr>
@@ -8944,7 +9234,7 @@
           <w:szCs w:val="20"/>
           <w:lang w:val="en-CA"/>
         </w:rPr>
-        <w:t>For</w:t>
+        <w:t>1  2</w:t>
       </w:r>
       <w:proofErr w:type="gramEnd"/>
       <w:r>
@@ -8955,7 +9245,54 @@
           <w:szCs w:val="20"/>
           <w:lang w:val="en-CA"/>
         </w:rPr>
-        <w:t xml:space="preserve"> Loop Demo5 - </w:t>
+        <w:t xml:space="preserve">  3  4  5</w:t>
+      </w:r>
+    </w:p>
+    <w:p>
+      <w:pPr>
+        <w:autoSpaceDE w:val="0"/>
+        <w:autoSpaceDN w:val="0"/>
+        <w:snapToGrid/>
+        <w:spacing w:after="0"/>
+        <w:ind w:left="1440"/>
+        <w:rPr>
+          <w:rFonts w:ascii="Consolas" w:hAnsi="Consolas" w:cs="Consolas"/>
+          <w:sz w:val="20"/>
+          <w:szCs w:val="20"/>
+          <w:lang w:val="en-CA"/>
+        </w:rPr>
+      </w:pPr>
+      <w:r>
+        <w:rPr>
+          <w:rFonts w:ascii="Consolas" w:hAnsi="Consolas" w:cs="Consolas"/>
+          <w:color w:val="000000"/>
+          <w:sz w:val="20"/>
+          <w:szCs w:val="20"/>
+          <w:lang w:val="en-CA"/>
+        </w:rPr>
+        <w:t xml:space="preserve">    </w:t>
+      </w:r>
+      <w:r>
+        <w:rPr>
+          <w:rFonts w:ascii="Consolas" w:hAnsi="Consolas" w:cs="Consolas"/>
+          <w:b/>
+          <w:bCs/>
+          <w:color w:val="808040"/>
+          <w:sz w:val="20"/>
+          <w:szCs w:val="20"/>
+          <w:lang w:val="en-CA"/>
+        </w:rPr>
+        <w:t>FOR</w:t>
+      </w:r>
+      <w:r>
+        <w:rPr>
+          <w:rFonts w:ascii="Consolas" w:hAnsi="Consolas" w:cs="Consolas"/>
+          <w:color w:val="000000"/>
+          <w:sz w:val="20"/>
+          <w:szCs w:val="20"/>
+          <w:lang w:val="en-CA"/>
+        </w:rPr>
+        <w:t xml:space="preserve">    </w:t>
       </w:r>
       <w:r>
         <w:rPr>
@@ -8967,6 +9304,48 @@
         </w:rPr>
         <w:t>${i}</w:t>
       </w:r>
+      <w:r>
+        <w:rPr>
+          <w:rFonts w:ascii="Consolas" w:hAnsi="Consolas" w:cs="Consolas"/>
+          <w:color w:val="000000"/>
+          <w:sz w:val="20"/>
+          <w:szCs w:val="20"/>
+          <w:lang w:val="en-CA"/>
+        </w:rPr>
+        <w:t xml:space="preserve">    </w:t>
+      </w:r>
+      <w:r>
+        <w:rPr>
+          <w:rFonts w:ascii="Consolas" w:hAnsi="Consolas" w:cs="Consolas"/>
+          <w:b/>
+          <w:bCs/>
+          <w:color w:val="808040"/>
+          <w:sz w:val="20"/>
+          <w:szCs w:val="20"/>
+          <w:lang w:val="en-CA"/>
+        </w:rPr>
+        <w:t>IN</w:t>
+      </w:r>
+      <w:r>
+        <w:rPr>
+          <w:rFonts w:ascii="Consolas" w:hAnsi="Consolas" w:cs="Consolas"/>
+          <w:color w:val="000000"/>
+          <w:sz w:val="20"/>
+          <w:szCs w:val="20"/>
+          <w:lang w:val="en-CA"/>
+        </w:rPr>
+        <w:t xml:space="preserve">    </w:t>
+      </w:r>
+      <w:r>
+        <w:rPr>
+          <w:rFonts w:ascii="Consolas" w:hAnsi="Consolas" w:cs="Consolas"/>
+          <w:color w:val="008000"/>
+          <w:sz w:val="20"/>
+          <w:szCs w:val="20"/>
+          <w:lang w:val="en-CA"/>
+        </w:rPr>
+        <w:t>@{items}</w:t>
+      </w:r>
     </w:p>
     <w:p>
       <w:pPr>
@@ -8990,136 +9369,7 @@
           <w:szCs w:val="20"/>
           <w:lang w:val="en-CA"/>
         </w:rPr>
-        <w:t xml:space="preserve">    </w:t>
-      </w:r>
-      <w:r>
-        <w:rPr>
-          <w:rFonts w:ascii="Consolas" w:hAnsi="Consolas" w:cs="Consolas"/>
-          <w:b/>
-          <w:bCs/>
-          <w:color w:val="808040"/>
-          <w:sz w:val="20"/>
-          <w:szCs w:val="20"/>
-          <w:lang w:val="en-CA"/>
-        </w:rPr>
-        <w:t>END</w:t>
-      </w:r>
-    </w:p>
-    <w:p>
-      <w:pPr>
-        <w:autoSpaceDE w:val="0"/>
-        <w:autoSpaceDN w:val="0"/>
-        <w:snapToGrid/>
-        <w:spacing w:after="0"/>
-        <w:ind w:left="1440"/>
-        <w:rPr>
-          <w:rFonts w:ascii="Consolas" w:hAnsi="Consolas" w:cs="Consolas"/>
-          <w:sz w:val="20"/>
-          <w:szCs w:val="20"/>
-          <w:lang w:val="en-CA"/>
-        </w:rPr>
-      </w:pPr>
-      <w:r>
-        <w:rPr>
-          <w:rFonts w:ascii="Consolas" w:hAnsi="Consolas" w:cs="Consolas"/>
-          <w:color w:val="000000"/>
-          <w:sz w:val="20"/>
-          <w:szCs w:val="20"/>
-          <w:lang w:val="en-CA"/>
-        </w:rPr>
-        <w:t xml:space="preserve"> </w:t>
-      </w:r>
-      <w:r>
-        <w:rPr>
-          <w:rFonts w:ascii="Consolas" w:hAnsi="Consolas" w:cs="Consolas"/>
-          <w:color w:val="000000"/>
-          <w:sz w:val="20"/>
-          <w:szCs w:val="20"/>
-          <w:lang w:val="en-CA"/>
-        </w:rPr>
-        <w:t xml:space="preserve"> </w:t>
-      </w:r>
-    </w:p>
-    <w:p>
-      <w:pPr>
-        <w:autoSpaceDE w:val="0"/>
-        <w:autoSpaceDN w:val="0"/>
-        <w:snapToGrid/>
-        <w:spacing w:after="0"/>
-        <w:ind w:left="1440"/>
-        <w:rPr>
-          <w:rFonts w:ascii="Consolas" w:hAnsi="Consolas" w:cs="Consolas"/>
-          <w:sz w:val="20"/>
-          <w:szCs w:val="20"/>
-          <w:lang w:val="en-CA"/>
-        </w:rPr>
-      </w:pPr>
-      <w:r>
-        <w:rPr>
-          <w:rFonts w:ascii="Consolas" w:hAnsi="Consolas" w:cs="Consolas"/>
-          <w:b/>
-          <w:bCs/>
-          <w:color w:val="000000"/>
-          <w:sz w:val="20"/>
-          <w:szCs w:val="20"/>
-          <w:lang w:val="en-CA"/>
-        </w:rPr>
-        <w:t>ForLoopDemo6</w:t>
-      </w:r>
-    </w:p>
-    <w:p>
-      <w:pPr>
-        <w:autoSpaceDE w:val="0"/>
-        <w:autoSpaceDN w:val="0"/>
-        <w:snapToGrid/>
-        <w:spacing w:after="0"/>
-        <w:ind w:left="1440"/>
-        <w:rPr>
-          <w:rFonts w:ascii="Consolas" w:hAnsi="Consolas" w:cs="Consolas"/>
-          <w:sz w:val="20"/>
-          <w:szCs w:val="20"/>
-          <w:lang w:val="en-CA"/>
-        </w:rPr>
-      </w:pPr>
-      <w:r>
-        <w:rPr>
-          <w:rFonts w:ascii="Consolas" w:hAnsi="Consolas" w:cs="Consolas"/>
-          <w:color w:val="000000"/>
-          <w:sz w:val="20"/>
-          <w:szCs w:val="20"/>
-          <w:lang w:val="en-CA"/>
-        </w:rPr>
-        <w:t xml:space="preserve">    </w:t>
-      </w:r>
-      <w:r>
-        <w:rPr>
-          <w:rFonts w:ascii="Consolas" w:hAnsi="Consolas" w:cs="Consolas"/>
-          <w:color w:val="008000"/>
-          <w:sz w:val="20"/>
-          <w:szCs w:val="20"/>
-          <w:lang w:val="en-CA"/>
-        </w:rPr>
-        <w:t>@{items}</w:t>
-      </w:r>
-      <w:r>
-        <w:rPr>
-          <w:rFonts w:ascii="Consolas" w:hAnsi="Consolas" w:cs="Consolas"/>
-          <w:color w:val="000000"/>
-          <w:sz w:val="20"/>
-          <w:szCs w:val="20"/>
-          <w:lang w:val="en-CA"/>
-        </w:rPr>
-        <w:tab/>
-      </w:r>
-      <w:r>
-        <w:rPr>
-          <w:rFonts w:ascii="Consolas" w:hAnsi="Consolas" w:cs="Consolas"/>
-          <w:color w:val="000000"/>
-          <w:sz w:val="20"/>
-          <w:szCs w:val="20"/>
-          <w:lang w:val="en-CA"/>
-        </w:rPr>
-        <w:tab/>
+        <w:t xml:space="preserve">        </w:t>
       </w:r>
       <w:r>
         <w:rPr>
@@ -9131,174 +9381,6 @@
           <w:szCs w:val="20"/>
           <w:lang w:val="en-CA"/>
         </w:rPr>
-        <w:t>Create List</w:t>
-      </w:r>
-      <w:r>
-        <w:rPr>
-          <w:rFonts w:ascii="Consolas" w:hAnsi="Consolas" w:cs="Consolas"/>
-          <w:color w:val="000000"/>
-          <w:sz w:val="20"/>
-          <w:szCs w:val="20"/>
-          <w:lang w:val="en-CA"/>
-        </w:rPr>
-        <w:t xml:space="preserve">    </w:t>
-      </w:r>
-      <w:proofErr w:type="gramStart"/>
-      <w:r>
-        <w:rPr>
-          <w:rFonts w:ascii="Consolas" w:hAnsi="Consolas" w:cs="Consolas"/>
-          <w:color w:val="000000"/>
-          <w:sz w:val="20"/>
-          <w:szCs w:val="20"/>
-          <w:lang w:val="en-CA"/>
-        </w:rPr>
-        <w:t>1  2</w:t>
-      </w:r>
-      <w:proofErr w:type="gramEnd"/>
-      <w:r>
-        <w:rPr>
-          <w:rFonts w:ascii="Consolas" w:hAnsi="Consolas" w:cs="Consolas"/>
-          <w:color w:val="000000"/>
-          <w:sz w:val="20"/>
-          <w:szCs w:val="20"/>
-          <w:lang w:val="en-CA"/>
-        </w:rPr>
-        <w:t xml:space="preserve">  3  4  5</w:t>
-      </w:r>
-    </w:p>
-    <w:p>
-      <w:pPr>
-        <w:autoSpaceDE w:val="0"/>
-        <w:autoSpaceDN w:val="0"/>
-        <w:snapToGrid/>
-        <w:spacing w:after="0"/>
-        <w:ind w:left="1440"/>
-        <w:rPr>
-          <w:rFonts w:ascii="Consolas" w:hAnsi="Consolas" w:cs="Consolas"/>
-          <w:sz w:val="20"/>
-          <w:szCs w:val="20"/>
-          <w:lang w:val="en-CA"/>
-        </w:rPr>
-      </w:pPr>
-      <w:r>
-        <w:rPr>
-          <w:rFonts w:ascii="Consolas" w:hAnsi="Consolas" w:cs="Consolas"/>
-          <w:color w:val="000000"/>
-          <w:sz w:val="20"/>
-          <w:szCs w:val="20"/>
-          <w:lang w:val="en-CA"/>
-        </w:rPr>
-        <w:t xml:space="preserve">    </w:t>
-      </w:r>
-      <w:r>
-        <w:rPr>
-          <w:rFonts w:ascii="Consolas" w:hAnsi="Consolas" w:cs="Consolas"/>
-          <w:b/>
-          <w:bCs/>
-          <w:color w:val="808040"/>
-          <w:sz w:val="20"/>
-          <w:szCs w:val="20"/>
-          <w:lang w:val="en-CA"/>
-        </w:rPr>
-        <w:t>FOR</w:t>
-      </w:r>
-      <w:r>
-        <w:rPr>
-          <w:rFonts w:ascii="Consolas" w:hAnsi="Consolas" w:cs="Consolas"/>
-          <w:color w:val="000000"/>
-          <w:sz w:val="20"/>
-          <w:szCs w:val="20"/>
-          <w:lang w:val="en-CA"/>
-        </w:rPr>
-        <w:t xml:space="preserve">    </w:t>
-      </w:r>
-      <w:r>
-        <w:rPr>
-          <w:rFonts w:ascii="Consolas" w:hAnsi="Consolas" w:cs="Consolas"/>
-          <w:color w:val="008000"/>
-          <w:sz w:val="20"/>
-          <w:szCs w:val="20"/>
-          <w:lang w:val="en-CA"/>
-        </w:rPr>
-        <w:t>${i}</w:t>
-      </w:r>
-      <w:r>
-        <w:rPr>
-          <w:rFonts w:ascii="Consolas" w:hAnsi="Consolas" w:cs="Consolas"/>
-          <w:color w:val="000000"/>
-          <w:sz w:val="20"/>
-          <w:szCs w:val="20"/>
-          <w:lang w:val="en-CA"/>
-        </w:rPr>
-        <w:t xml:space="preserve">    </w:t>
-      </w:r>
-      <w:r>
-        <w:rPr>
-          <w:rFonts w:ascii="Consolas" w:hAnsi="Consolas" w:cs="Consolas"/>
-          <w:b/>
-          <w:bCs/>
-          <w:color w:val="808040"/>
-          <w:sz w:val="20"/>
-          <w:szCs w:val="20"/>
-          <w:lang w:val="en-CA"/>
-        </w:rPr>
-        <w:t>IN</w:t>
-      </w:r>
-      <w:r>
-        <w:rPr>
-          <w:rFonts w:ascii="Consolas" w:hAnsi="Consolas" w:cs="Consolas"/>
-          <w:color w:val="000000"/>
-          <w:sz w:val="20"/>
-          <w:szCs w:val="20"/>
-          <w:lang w:val="en-CA"/>
-        </w:rPr>
-        <w:t xml:space="preserve">    </w:t>
-      </w:r>
-      <w:r>
-        <w:rPr>
-          <w:rFonts w:ascii="Consolas" w:hAnsi="Consolas" w:cs="Consolas"/>
-          <w:color w:val="008000"/>
-          <w:sz w:val="20"/>
-          <w:szCs w:val="20"/>
-          <w:lang w:val="en-CA"/>
-        </w:rPr>
-        <w:t>@{items}</w:t>
-      </w:r>
-    </w:p>
-    <w:p>
-      <w:pPr>
-        <w:autoSpaceDE w:val="0"/>
-        <w:autoSpaceDN w:val="0"/>
-        <w:snapToGrid/>
-        <w:spacing w:after="0"/>
-        <w:ind w:left="1440"/>
-        <w:rPr>
-          <w:rFonts w:ascii="Consolas" w:hAnsi="Consolas" w:cs="Consolas"/>
-          <w:sz w:val="20"/>
-          <w:szCs w:val="20"/>
-          <w:lang w:val="en-CA"/>
-        </w:rPr>
-      </w:pPr>
-      <w:r>
-        <w:rPr>
-          <w:rFonts w:ascii="Consolas" w:hAnsi="Consolas" w:cs="Consolas"/>
-          <w:color w:val="000000"/>
-          <w:sz w:val="20"/>
-          <w:szCs w:val="20"/>
-          <w:lang w:val="en-CA"/>
-        </w:rPr>
-        <w:t xml:space="preserve">        </w:t>
-      </w:r>
-      <w:r>
-        <w:rPr>
-          <w:rFonts w:ascii="Consolas" w:hAnsi="Consolas" w:cs="Consolas"/>
-          <w:b/>
-          <w:bCs/>
-          <w:color w:val="0080C0"/>
-          <w:sz w:val="20"/>
-          <w:szCs w:val="20"/>
-          <w:lang w:val="en-CA"/>
-        </w:rPr>
         <w:t>Log</w:t>
       </w:r>
       <w:r>
@@ -9309,29 +9391,7 @@
           <w:szCs w:val="20"/>
           <w:lang w:val="en-CA"/>
         </w:rPr>
-        <w:t xml:space="preserve">    </w:t>
-      </w:r>
-      <w:proofErr w:type="gramStart"/>
-      <w:r>
-        <w:rPr>
-          <w:rFonts w:ascii="Consolas" w:hAnsi="Consolas" w:cs="Consolas"/>
-          <w:color w:val="000000"/>
-          <w:sz w:val="20"/>
-          <w:szCs w:val="20"/>
-          <w:lang w:val="en-CA"/>
-        </w:rPr>
-        <w:t>For</w:t>
-      </w:r>
-      <w:proofErr w:type="gramEnd"/>
-      <w:r>
-        <w:rPr>
-          <w:rFonts w:ascii="Consolas" w:hAnsi="Consolas" w:cs="Consolas"/>
-          <w:color w:val="000000"/>
-          <w:sz w:val="20"/>
-          <w:szCs w:val="20"/>
-          <w:lang w:val="en-CA"/>
-        </w:rPr>
-        <w:t xml:space="preserve"> Loop Demo6 - </w:t>
+        <w:t xml:space="preserve">    For Loop Demo6 - </w:t>
       </w:r>
       <w:r>
         <w:rPr>
@@ -9716,29 +9776,7 @@
           <w:szCs w:val="20"/>
           <w:lang w:val="en-CA"/>
         </w:rPr>
-        <w:t xml:space="preserve">    </w:t>
-      </w:r>
-      <w:proofErr w:type="gramStart"/>
-      <w:r>
-        <w:rPr>
-          <w:rFonts w:ascii="Consolas" w:hAnsi="Consolas" w:cs="Consolas"/>
-          <w:color w:val="000000"/>
-          <w:sz w:val="20"/>
-          <w:szCs w:val="20"/>
-          <w:lang w:val="en-CA"/>
-        </w:rPr>
-        <w:t>The</w:t>
-      </w:r>
-      <w:proofErr w:type="gramEnd"/>
-      <w:r>
-        <w:rPr>
-          <w:rFonts w:ascii="Consolas" w:hAnsi="Consolas" w:cs="Consolas"/>
-          <w:color w:val="000000"/>
-          <w:sz w:val="20"/>
-          <w:szCs w:val="20"/>
-          <w:lang w:val="en-CA"/>
-        </w:rPr>
-        <w:t xml:space="preserve"> Links in the Page are </w:t>
+        <w:t xml:space="preserve">    The Links in the Page are </w:t>
       </w:r>
       <w:r>
         <w:rPr>
@@ -9773,6 +9811,7 @@
           <w:szCs w:val="20"/>
           <w:lang w:val="en-CA"/>
         </w:rPr>
+        <w:lastRenderedPageBreak/>
         <w:t xml:space="preserve">    </w:t>
       </w:r>
     </w:p>
@@ -10095,7 +10134,6 @@
         </w:numPr>
       </w:pPr>
       <w:r>
-        <w:lastRenderedPageBreak/>
         <w:t xml:space="preserve">  How to Handle Web/HTML Table</w:t>
       </w:r>
     </w:p>
@@ -10484,75 +10522,53 @@
           <w:szCs w:val="20"/>
           <w:lang w:val="en-CA"/>
         </w:rPr>
+        <w:t xml:space="preserve">    The Table has </w:t>
+      </w:r>
+      <w:r>
+        <w:rPr>
+          <w:rFonts w:ascii="Consolas" w:hAnsi="Consolas" w:cs="Consolas"/>
+          <w:color w:val="008000"/>
+          <w:sz w:val="20"/>
+          <w:szCs w:val="20"/>
+          <w:lang w:val="en-CA"/>
+        </w:rPr>
+        <w:t>${rows}</w:t>
+      </w:r>
+      <w:r>
+        <w:rPr>
+          <w:rFonts w:ascii="Consolas" w:hAnsi="Consolas" w:cs="Consolas"/>
+          <w:color w:val="000000"/>
+          <w:sz w:val="20"/>
+          <w:szCs w:val="20"/>
+          <w:lang w:val="en-CA"/>
+        </w:rPr>
+        <w:t xml:space="preserve"> rows.</w:t>
+      </w:r>
+    </w:p>
+    <w:p>
+      <w:pPr>
+        <w:autoSpaceDE w:val="0"/>
+        <w:autoSpaceDN w:val="0"/>
+        <w:snapToGrid/>
+        <w:spacing w:after="0"/>
+        <w:ind w:left="720"/>
+        <w:rPr>
+          <w:rFonts w:ascii="Consolas" w:hAnsi="Consolas" w:cs="Consolas"/>
+          <w:sz w:val="20"/>
+          <w:szCs w:val="20"/>
+          <w:lang w:val="en-CA"/>
+        </w:rPr>
+      </w:pPr>
+      <w:r>
+        <w:rPr>
+          <w:rFonts w:ascii="Consolas" w:hAnsi="Consolas" w:cs="Consolas"/>
+          <w:color w:val="000000"/>
+          <w:sz w:val="20"/>
+          <w:szCs w:val="20"/>
+          <w:lang w:val="en-CA"/>
+        </w:rPr>
         <w:t xml:space="preserve">    </w:t>
       </w:r>
-      <w:proofErr w:type="gramStart"/>
-      <w:r>
-        <w:rPr>
-          <w:rFonts w:ascii="Consolas" w:hAnsi="Consolas" w:cs="Consolas"/>
-          <w:color w:val="000000"/>
-          <w:sz w:val="20"/>
-          <w:szCs w:val="20"/>
-          <w:lang w:val="en-CA"/>
-        </w:rPr>
-        <w:t>The</w:t>
-      </w:r>
-      <w:proofErr w:type="gramEnd"/>
-      <w:r>
-        <w:rPr>
-          <w:rFonts w:ascii="Consolas" w:hAnsi="Consolas" w:cs="Consolas"/>
-          <w:color w:val="000000"/>
-          <w:sz w:val="20"/>
-          <w:szCs w:val="20"/>
-          <w:lang w:val="en-CA"/>
-        </w:rPr>
-        <w:t xml:space="preserve"> Table has </w:t>
-      </w:r>
-      <w:r>
-        <w:rPr>
-          <w:rFonts w:ascii="Consolas" w:hAnsi="Consolas" w:cs="Consolas"/>
-          <w:color w:val="008000"/>
-          <w:sz w:val="20"/>
-          <w:szCs w:val="20"/>
-          <w:lang w:val="en-CA"/>
-        </w:rPr>
-        <w:t>${rows}</w:t>
-      </w:r>
-      <w:r>
-        <w:rPr>
-          <w:rFonts w:ascii="Consolas" w:hAnsi="Consolas" w:cs="Consolas"/>
-          <w:color w:val="000000"/>
-          <w:sz w:val="20"/>
-          <w:szCs w:val="20"/>
-          <w:lang w:val="en-CA"/>
-        </w:rPr>
-        <w:t xml:space="preserve"> rows.</w:t>
-      </w:r>
-    </w:p>
-    <w:p>
-      <w:pPr>
-        <w:autoSpaceDE w:val="0"/>
-        <w:autoSpaceDN w:val="0"/>
-        <w:snapToGrid/>
-        <w:spacing w:after="0"/>
-        <w:ind w:left="720"/>
-        <w:rPr>
-          <w:rFonts w:ascii="Consolas" w:hAnsi="Consolas" w:cs="Consolas"/>
-          <w:sz w:val="20"/>
-          <w:szCs w:val="20"/>
-          <w:lang w:val="en-CA"/>
-        </w:rPr>
-      </w:pPr>
-      <w:r>
-        <w:rPr>
-          <w:rFonts w:ascii="Consolas" w:hAnsi="Consolas" w:cs="Consolas"/>
-          <w:color w:val="000000"/>
-          <w:sz w:val="20"/>
-          <w:szCs w:val="20"/>
-          <w:lang w:val="en-CA"/>
-        </w:rPr>
-        <w:t xml:space="preserve">    </w:t>
-      </w:r>
       <w:r>
         <w:rPr>
           <w:rFonts w:ascii="Consolas" w:hAnsi="Consolas" w:cs="Consolas"/>
@@ -10573,29 +10589,7 @@
           <w:szCs w:val="20"/>
           <w:lang w:val="en-CA"/>
         </w:rPr>
-        <w:t xml:space="preserve">    </w:t>
-      </w:r>
-      <w:proofErr w:type="gramStart"/>
-      <w:r>
-        <w:rPr>
-          <w:rFonts w:ascii="Consolas" w:hAnsi="Consolas" w:cs="Consolas"/>
-          <w:color w:val="000000"/>
-          <w:sz w:val="20"/>
-          <w:szCs w:val="20"/>
-          <w:lang w:val="en-CA"/>
-        </w:rPr>
-        <w:t>The</w:t>
-      </w:r>
-      <w:proofErr w:type="gramEnd"/>
-      <w:r>
-        <w:rPr>
-          <w:rFonts w:ascii="Consolas" w:hAnsi="Consolas" w:cs="Consolas"/>
-          <w:color w:val="000000"/>
-          <w:sz w:val="20"/>
-          <w:szCs w:val="20"/>
-          <w:lang w:val="en-CA"/>
-        </w:rPr>
-        <w:t xml:space="preserve"> Table has </w:t>
+        <w:t xml:space="preserve">    The Table has </w:t>
       </w:r>
       <w:r>
         <w:rPr>
@@ -12138,15 +12132,7 @@
         </w:numPr>
       </w:pPr>
       <w:r>
-        <w:t xml:space="preserve">Install datadriver and </w:t>
-      </w:r>
-      <w:proofErr w:type="gramStart"/>
-      <w:r>
-        <w:t>datadriver[</w:t>
-      </w:r>
-      <w:proofErr w:type="gramEnd"/>
-      <w:r>
-        <w:t>XLS]</w:t>
+        <w:t>Install datadriver and datadriver[XLS]</w:t>
       </w:r>
     </w:p>
     <w:p>
@@ -12258,25 +12244,7 @@
           <w:sz w:val="18"/>
           <w:szCs w:val="18"/>
         </w:rPr>
-        <w:t xml:space="preserve"> robotframework-</w:t>
-      </w:r>
-      <w:proofErr w:type="gramStart"/>
-      <w:r>
-        <w:rPr>
-          <w:color w:val="7030A0"/>
-          <w:sz w:val="18"/>
-          <w:szCs w:val="18"/>
-        </w:rPr>
-        <w:t>datadriver[</w:t>
-      </w:r>
-      <w:proofErr w:type="gramEnd"/>
-      <w:r>
-        <w:rPr>
-          <w:color w:val="7030A0"/>
-          <w:sz w:val="18"/>
-          <w:szCs w:val="18"/>
-        </w:rPr>
-        <w:t>XLS]</w:t>
+        <w:t xml:space="preserve"> robotframework-datadriver[XLS]</w:t>
       </w:r>
     </w:p>
     <w:p>
@@ -12325,6 +12293,7 @@
           <w:szCs w:val="20"/>
           <w:lang w:val="en-CA"/>
         </w:rPr>
+        <w:lastRenderedPageBreak/>
         <w:t>*** Settings ***</w:t>
       </w:r>
     </w:p>
@@ -12517,7 +12486,6 @@
           <w:szCs w:val="20"/>
           <w:lang w:val="en-CA"/>
         </w:rPr>
-        <w:lastRenderedPageBreak/>
         <w:t>Suite Teardown</w:t>
       </w:r>
       <w:r>
@@ -14663,316 +14631,67 @@
           <w:szCs w:val="20"/>
           <w:lang w:val="en-CA"/>
         </w:rPr>
-        <w:t xml:space="preserve">    </w:t>
-      </w:r>
-      <w:r>
-        <w:rPr>
-          <w:rFonts w:ascii="Consolas" w:hAnsi="Consolas" w:cs="Consolas"/>
-          <w:b/>
-          <w:bCs/>
-          <w:color w:val="0080C0"/>
-          <w:sz w:val="20"/>
-          <w:szCs w:val="20"/>
-          <w:lang w:val="en-CA"/>
-        </w:rPr>
-        <w:t xml:space="preserve">Log </w:t>
-      </w:r>
-      <w:proofErr w:type="gramStart"/>
-      <w:r>
-        <w:rPr>
-          <w:rFonts w:ascii="Consolas" w:hAnsi="Consolas" w:cs="Consolas"/>
-          <w:b/>
-          <w:bCs/>
-          <w:color w:val="0080C0"/>
-          <w:sz w:val="20"/>
-          <w:szCs w:val="20"/>
-          <w:lang w:val="en-CA"/>
-        </w:rPr>
-        <w:t>To</w:t>
-      </w:r>
-      <w:proofErr w:type="gramEnd"/>
-      <w:r>
-        <w:rPr>
-          <w:rFonts w:ascii="Consolas" w:hAnsi="Consolas" w:cs="Consolas"/>
-          <w:b/>
-          <w:bCs/>
-          <w:color w:val="0080C0"/>
-          <w:sz w:val="20"/>
-          <w:szCs w:val="20"/>
-          <w:lang w:val="en-CA"/>
-        </w:rPr>
-        <w:t xml:space="preserve"> Console</w:t>
-      </w:r>
-      <w:r>
-        <w:rPr>
-          <w:rFonts w:ascii="Consolas" w:hAnsi="Consolas" w:cs="Consolas"/>
-          <w:color w:val="000000"/>
-          <w:sz w:val="20"/>
-          <w:szCs w:val="20"/>
-          <w:lang w:val="en-CA"/>
-        </w:rPr>
-        <w:t xml:space="preserve">     </w:t>
-      </w:r>
-      <w:r>
-        <w:rPr>
-          <w:rFonts w:ascii="Consolas" w:hAnsi="Consolas" w:cs="Consolas"/>
-          <w:color w:val="008000"/>
-          <w:sz w:val="20"/>
-          <w:szCs w:val="20"/>
-          <w:lang w:val="en-CA"/>
-        </w:rPr>
-        <w:t>${output}</w:t>
-      </w:r>
-    </w:p>
-    <w:p>
-      <w:pPr>
-        <w:autoSpaceDE w:val="0"/>
-        <w:autoSpaceDN w:val="0"/>
-        <w:snapToGrid/>
-        <w:spacing w:after="0"/>
-        <w:ind w:left="1428"/>
-        <w:rPr>
-          <w:rFonts w:ascii="Consolas" w:hAnsi="Consolas" w:cs="Consolas"/>
-          <w:sz w:val="20"/>
-          <w:szCs w:val="20"/>
-          <w:lang w:val="en-CA"/>
-        </w:rPr>
-      </w:pPr>
-      <w:r>
-        <w:rPr>
-          <w:rFonts w:ascii="Consolas" w:hAnsi="Consolas" w:cs="Consolas"/>
-          <w:color w:val="000000"/>
-          <w:sz w:val="20"/>
-          <w:szCs w:val="20"/>
-          <w:lang w:val="en-CA"/>
-        </w:rPr>
-        <w:t xml:space="preserve">    </w:t>
-      </w:r>
-      <w:r>
-        <w:rPr>
-          <w:rFonts w:ascii="Consolas" w:hAnsi="Consolas" w:cs="Consolas"/>
-          <w:b/>
-          <w:bCs/>
-          <w:color w:val="0080C0"/>
-          <w:sz w:val="20"/>
-          <w:szCs w:val="20"/>
-          <w:lang w:val="en-CA"/>
-        </w:rPr>
-        <w:t xml:space="preserve">Should Be Equal </w:t>
-      </w:r>
-      <w:proofErr w:type="gramStart"/>
-      <w:r>
-        <w:rPr>
-          <w:rFonts w:ascii="Consolas" w:hAnsi="Consolas" w:cs="Consolas"/>
-          <w:b/>
-          <w:bCs/>
-          <w:color w:val="0080C0"/>
-          <w:sz w:val="20"/>
-          <w:szCs w:val="20"/>
-          <w:lang w:val="en-CA"/>
-        </w:rPr>
-        <w:t>As</w:t>
-      </w:r>
-      <w:proofErr w:type="gramEnd"/>
-      <w:r>
-        <w:rPr>
-          <w:rFonts w:ascii="Consolas" w:hAnsi="Consolas" w:cs="Consolas"/>
-          <w:b/>
-          <w:bCs/>
-          <w:color w:val="0080C0"/>
-          <w:sz w:val="20"/>
-          <w:szCs w:val="20"/>
-          <w:lang w:val="en-CA"/>
-        </w:rPr>
-        <w:t xml:space="preserve"> Strings</w:t>
-      </w:r>
-      <w:r>
-        <w:rPr>
-          <w:rFonts w:ascii="Consolas" w:hAnsi="Consolas" w:cs="Consolas"/>
-          <w:color w:val="000000"/>
-          <w:sz w:val="20"/>
-          <w:szCs w:val="20"/>
-          <w:lang w:val="en-CA"/>
-        </w:rPr>
-        <w:t xml:space="preserve">    </w:t>
-      </w:r>
-      <w:r>
-        <w:rPr>
-          <w:rFonts w:ascii="Consolas" w:hAnsi="Consolas" w:cs="Consolas"/>
-          <w:color w:val="008000"/>
-          <w:sz w:val="20"/>
-          <w:szCs w:val="20"/>
-          <w:lang w:val="en-CA"/>
-        </w:rPr>
-        <w:t>${output}</w:t>
-      </w:r>
-      <w:r>
-        <w:rPr>
-          <w:rFonts w:ascii="Consolas" w:hAnsi="Consolas" w:cs="Consolas"/>
-          <w:color w:val="000000"/>
-          <w:sz w:val="20"/>
-          <w:szCs w:val="20"/>
-          <w:lang w:val="en-CA"/>
-        </w:rPr>
-        <w:tab/>
-      </w:r>
-      <w:r>
-        <w:rPr>
-          <w:rFonts w:ascii="Consolas" w:hAnsi="Consolas" w:cs="Consolas"/>
-          <w:color w:val="000000"/>
-          <w:sz w:val="20"/>
-          <w:szCs w:val="20"/>
-          <w:lang w:val="en-CA"/>
-        </w:rPr>
-        <w:t>None</w:t>
-      </w:r>
-    </w:p>
-    <w:p>
-      <w:pPr>
-        <w:autoSpaceDE w:val="0"/>
-        <w:autoSpaceDN w:val="0"/>
-        <w:snapToGrid/>
-        <w:spacing w:after="0"/>
-        <w:ind w:left="1428"/>
-        <w:rPr>
-          <w:rFonts w:ascii="Consolas" w:hAnsi="Consolas" w:cs="Consolas"/>
-          <w:sz w:val="20"/>
-          <w:szCs w:val="20"/>
-          <w:lang w:val="en-CA"/>
-        </w:rPr>
-      </w:pPr>
-      <w:r>
-        <w:rPr>
-          <w:rFonts w:ascii="Consolas" w:hAnsi="Consolas" w:cs="Consolas"/>
-          <w:color w:val="000000"/>
-          <w:sz w:val="20"/>
-          <w:szCs w:val="20"/>
-          <w:lang w:val="en-CA"/>
-        </w:rPr>
-        <w:t xml:space="preserve">    </w:t>
-      </w:r>
-    </w:p>
-    <w:p>
-      <w:pPr>
-        <w:autoSpaceDE w:val="0"/>
-        <w:autoSpaceDN w:val="0"/>
-        <w:snapToGrid/>
-        <w:spacing w:after="0"/>
-        <w:ind w:left="1428"/>
-        <w:rPr>
-          <w:rFonts w:ascii="Consolas" w:hAnsi="Consolas" w:cs="Consolas"/>
-          <w:sz w:val="20"/>
-          <w:szCs w:val="20"/>
-          <w:lang w:val="en-CA"/>
-        </w:rPr>
-      </w:pPr>
-      <w:r>
-        <w:rPr>
-          <w:rFonts w:ascii="Consolas" w:hAnsi="Consolas" w:cs="Consolas"/>
-          <w:b/>
-          <w:bCs/>
-          <w:color w:val="000000"/>
-          <w:sz w:val="20"/>
-          <w:szCs w:val="20"/>
-          <w:lang w:val="en-CA"/>
-        </w:rPr>
-        <w:t>Check Record Present in DB</w:t>
-      </w:r>
-    </w:p>
-    <w:p>
-      <w:pPr>
-        <w:autoSpaceDE w:val="0"/>
-        <w:autoSpaceDN w:val="0"/>
-        <w:snapToGrid/>
-        <w:spacing w:after="0"/>
-        <w:ind w:left="1428"/>
-        <w:rPr>
-          <w:rFonts w:ascii="Consolas" w:hAnsi="Consolas" w:cs="Consolas"/>
-          <w:sz w:val="20"/>
-          <w:szCs w:val="20"/>
-          <w:lang w:val="en-CA"/>
-        </w:rPr>
-      </w:pPr>
-      <w:r>
-        <w:rPr>
-          <w:rFonts w:ascii="Consolas" w:hAnsi="Consolas" w:cs="Consolas"/>
-          <w:color w:val="000000"/>
-          <w:sz w:val="20"/>
-          <w:szCs w:val="20"/>
-          <w:lang w:val="en-CA"/>
-        </w:rPr>
-        <w:t xml:space="preserve">    </w:t>
-      </w:r>
-      <w:r>
-        <w:rPr>
-          <w:rFonts w:ascii="Consolas" w:hAnsi="Consolas" w:cs="Consolas"/>
-          <w:b/>
-          <w:bCs/>
-          <w:color w:val="0080C0"/>
-          <w:sz w:val="20"/>
-          <w:szCs w:val="20"/>
-          <w:lang w:val="en-CA"/>
-        </w:rPr>
-        <w:t>Check If Exists In Database</w:t>
-      </w:r>
-      <w:r>
-        <w:rPr>
-          <w:rFonts w:ascii="Consolas" w:hAnsi="Consolas" w:cs="Consolas"/>
-          <w:color w:val="000000"/>
-          <w:sz w:val="20"/>
-          <w:szCs w:val="20"/>
-          <w:lang w:val="en-CA"/>
-        </w:rPr>
-        <w:t xml:space="preserve">    SELECT id FROM </w:t>
-      </w:r>
-      <w:proofErr w:type="gramStart"/>
-      <w:r>
-        <w:rPr>
-          <w:rFonts w:ascii="Consolas" w:hAnsi="Consolas" w:cs="Consolas"/>
-          <w:color w:val="000000"/>
-          <w:sz w:val="20"/>
-          <w:szCs w:val="20"/>
-          <w:lang w:val="en-CA"/>
-        </w:rPr>
-        <w:t>company.person</w:t>
-      </w:r>
-      <w:proofErr w:type="gramEnd"/>
-      <w:r>
-        <w:rPr>
-          <w:rFonts w:ascii="Consolas" w:hAnsi="Consolas" w:cs="Consolas"/>
-          <w:color w:val="000000"/>
-          <w:sz w:val="20"/>
-          <w:szCs w:val="20"/>
-          <w:lang w:val="en-CA"/>
-        </w:rPr>
-        <w:t xml:space="preserve"> WHERE first_name="David";    </w:t>
-      </w:r>
-    </w:p>
-    <w:p>
-      <w:pPr>
-        <w:autoSpaceDE w:val="0"/>
-        <w:autoSpaceDN w:val="0"/>
-        <w:snapToGrid/>
-        <w:spacing w:after="0"/>
-        <w:ind w:left="1428"/>
-        <w:rPr>
-          <w:rFonts w:ascii="Consolas" w:hAnsi="Consolas" w:cs="Consolas"/>
-          <w:sz w:val="20"/>
-          <w:szCs w:val="20"/>
-          <w:lang w:val="en-CA"/>
-        </w:rPr>
-      </w:pPr>
-      <w:r>
-        <w:rPr>
-          <w:rFonts w:ascii="Consolas" w:hAnsi="Consolas" w:cs="Consolas"/>
-          <w:color w:val="000000"/>
-          <w:sz w:val="20"/>
-          <w:szCs w:val="20"/>
-          <w:lang w:val="en-CA"/>
-        </w:rPr>
         <w:lastRenderedPageBreak/>
         <w:t xml:space="preserve">    </w:t>
       </w:r>
+      <w:r>
+        <w:rPr>
+          <w:rFonts w:ascii="Consolas" w:hAnsi="Consolas" w:cs="Consolas"/>
+          <w:b/>
+          <w:bCs/>
+          <w:color w:val="0080C0"/>
+          <w:sz w:val="20"/>
+          <w:szCs w:val="20"/>
+          <w:lang w:val="en-CA"/>
+        </w:rPr>
+        <w:t xml:space="preserve">Log </w:t>
+      </w:r>
+      <w:proofErr w:type="gramStart"/>
+      <w:r>
+        <w:rPr>
+          <w:rFonts w:ascii="Consolas" w:hAnsi="Consolas" w:cs="Consolas"/>
+          <w:b/>
+          <w:bCs/>
+          <w:color w:val="0080C0"/>
+          <w:sz w:val="20"/>
+          <w:szCs w:val="20"/>
+          <w:lang w:val="en-CA"/>
+        </w:rPr>
+        <w:t>To</w:t>
+      </w:r>
+      <w:proofErr w:type="gramEnd"/>
+      <w:r>
+        <w:rPr>
+          <w:rFonts w:ascii="Consolas" w:hAnsi="Consolas" w:cs="Consolas"/>
+          <w:b/>
+          <w:bCs/>
+          <w:color w:val="0080C0"/>
+          <w:sz w:val="20"/>
+          <w:szCs w:val="20"/>
+          <w:lang w:val="en-CA"/>
+        </w:rPr>
+        <w:t xml:space="preserve"> Console</w:t>
+      </w:r>
+      <w:r>
+        <w:rPr>
+          <w:rFonts w:ascii="Consolas" w:hAnsi="Consolas" w:cs="Consolas"/>
+          <w:color w:val="000000"/>
+          <w:sz w:val="20"/>
+          <w:szCs w:val="20"/>
+          <w:lang w:val="en-CA"/>
+        </w:rPr>
+        <w:t xml:space="preserve">     </w:t>
+      </w:r>
+      <w:r>
+        <w:rPr>
+          <w:rFonts w:ascii="Consolas" w:hAnsi="Consolas" w:cs="Consolas"/>
+          <w:color w:val="008000"/>
+          <w:sz w:val="20"/>
+          <w:szCs w:val="20"/>
+          <w:lang w:val="en-CA"/>
+        </w:rPr>
+        <w:t>${output}</w:t>
+      </w:r>
     </w:p>
     <w:p>
       <w:pPr>
@@ -14991,6 +14710,255 @@
       <w:r>
         <w:rPr>
           <w:rFonts w:ascii="Consolas" w:hAnsi="Consolas" w:cs="Consolas"/>
+          <w:color w:val="000000"/>
+          <w:sz w:val="20"/>
+          <w:szCs w:val="20"/>
+          <w:lang w:val="en-CA"/>
+        </w:rPr>
+        <w:t xml:space="preserve">    </w:t>
+      </w:r>
+      <w:r>
+        <w:rPr>
+          <w:rFonts w:ascii="Consolas" w:hAnsi="Consolas" w:cs="Consolas"/>
+          <w:b/>
+          <w:bCs/>
+          <w:color w:val="0080C0"/>
+          <w:sz w:val="20"/>
+          <w:szCs w:val="20"/>
+          <w:lang w:val="en-CA"/>
+        </w:rPr>
+        <w:t xml:space="preserve">Should Be Equal </w:t>
+      </w:r>
+      <w:proofErr w:type="gramStart"/>
+      <w:r>
+        <w:rPr>
+          <w:rFonts w:ascii="Consolas" w:hAnsi="Consolas" w:cs="Consolas"/>
+          <w:b/>
+          <w:bCs/>
+          <w:color w:val="0080C0"/>
+          <w:sz w:val="20"/>
+          <w:szCs w:val="20"/>
+          <w:lang w:val="en-CA"/>
+        </w:rPr>
+        <w:t>As</w:t>
+      </w:r>
+      <w:proofErr w:type="gramEnd"/>
+      <w:r>
+        <w:rPr>
+          <w:rFonts w:ascii="Consolas" w:hAnsi="Consolas" w:cs="Consolas"/>
+          <w:b/>
+          <w:bCs/>
+          <w:color w:val="0080C0"/>
+          <w:sz w:val="20"/>
+          <w:szCs w:val="20"/>
+          <w:lang w:val="en-CA"/>
+        </w:rPr>
+        <w:t xml:space="preserve"> Strings</w:t>
+      </w:r>
+      <w:r>
+        <w:rPr>
+          <w:rFonts w:ascii="Consolas" w:hAnsi="Consolas" w:cs="Consolas"/>
+          <w:color w:val="000000"/>
+          <w:sz w:val="20"/>
+          <w:szCs w:val="20"/>
+          <w:lang w:val="en-CA"/>
+        </w:rPr>
+        <w:t xml:space="preserve">    </w:t>
+      </w:r>
+      <w:r>
+        <w:rPr>
+          <w:rFonts w:ascii="Consolas" w:hAnsi="Consolas" w:cs="Consolas"/>
+          <w:color w:val="008000"/>
+          <w:sz w:val="20"/>
+          <w:szCs w:val="20"/>
+          <w:lang w:val="en-CA"/>
+        </w:rPr>
+        <w:t>${output}</w:t>
+      </w:r>
+      <w:r>
+        <w:rPr>
+          <w:rFonts w:ascii="Consolas" w:hAnsi="Consolas" w:cs="Consolas"/>
+          <w:color w:val="000000"/>
+          <w:sz w:val="20"/>
+          <w:szCs w:val="20"/>
+          <w:lang w:val="en-CA"/>
+        </w:rPr>
+        <w:tab/>
+      </w:r>
+      <w:r>
+        <w:rPr>
+          <w:rFonts w:ascii="Consolas" w:hAnsi="Consolas" w:cs="Consolas"/>
+          <w:color w:val="000000"/>
+          <w:sz w:val="20"/>
+          <w:szCs w:val="20"/>
+          <w:lang w:val="en-CA"/>
+        </w:rPr>
+        <w:t>None</w:t>
+      </w:r>
+    </w:p>
+    <w:p>
+      <w:pPr>
+        <w:autoSpaceDE w:val="0"/>
+        <w:autoSpaceDN w:val="0"/>
+        <w:snapToGrid/>
+        <w:spacing w:after="0"/>
+        <w:ind w:left="1428"/>
+        <w:rPr>
+          <w:rFonts w:ascii="Consolas" w:hAnsi="Consolas" w:cs="Consolas"/>
+          <w:sz w:val="20"/>
+          <w:szCs w:val="20"/>
+          <w:lang w:val="en-CA"/>
+        </w:rPr>
+      </w:pPr>
+      <w:r>
+        <w:rPr>
+          <w:rFonts w:ascii="Consolas" w:hAnsi="Consolas" w:cs="Consolas"/>
+          <w:color w:val="000000"/>
+          <w:sz w:val="20"/>
+          <w:szCs w:val="20"/>
+          <w:lang w:val="en-CA"/>
+        </w:rPr>
+        <w:t xml:space="preserve">    </w:t>
+      </w:r>
+    </w:p>
+    <w:p>
+      <w:pPr>
+        <w:autoSpaceDE w:val="0"/>
+        <w:autoSpaceDN w:val="0"/>
+        <w:snapToGrid/>
+        <w:spacing w:after="0"/>
+        <w:ind w:left="1428"/>
+        <w:rPr>
+          <w:rFonts w:ascii="Consolas" w:hAnsi="Consolas" w:cs="Consolas"/>
+          <w:sz w:val="20"/>
+          <w:szCs w:val="20"/>
+          <w:lang w:val="en-CA"/>
+        </w:rPr>
+      </w:pPr>
+      <w:r>
+        <w:rPr>
+          <w:rFonts w:ascii="Consolas" w:hAnsi="Consolas" w:cs="Consolas"/>
+          <w:b/>
+          <w:bCs/>
+          <w:color w:val="000000"/>
+          <w:sz w:val="20"/>
+          <w:szCs w:val="20"/>
+          <w:lang w:val="en-CA"/>
+        </w:rPr>
+        <w:t>Check Record Present in DB</w:t>
+      </w:r>
+    </w:p>
+    <w:p>
+      <w:pPr>
+        <w:autoSpaceDE w:val="0"/>
+        <w:autoSpaceDN w:val="0"/>
+        <w:snapToGrid/>
+        <w:spacing w:after="0"/>
+        <w:ind w:left="1428"/>
+        <w:rPr>
+          <w:rFonts w:ascii="Consolas" w:hAnsi="Consolas" w:cs="Consolas"/>
+          <w:sz w:val="20"/>
+          <w:szCs w:val="20"/>
+          <w:lang w:val="en-CA"/>
+        </w:rPr>
+      </w:pPr>
+      <w:r>
+        <w:rPr>
+          <w:rFonts w:ascii="Consolas" w:hAnsi="Consolas" w:cs="Consolas"/>
+          <w:color w:val="000000"/>
+          <w:sz w:val="20"/>
+          <w:szCs w:val="20"/>
+          <w:lang w:val="en-CA"/>
+        </w:rPr>
+        <w:t xml:space="preserve">    </w:t>
+      </w:r>
+      <w:r>
+        <w:rPr>
+          <w:rFonts w:ascii="Consolas" w:hAnsi="Consolas" w:cs="Consolas"/>
+          <w:b/>
+          <w:bCs/>
+          <w:color w:val="0080C0"/>
+          <w:sz w:val="20"/>
+          <w:szCs w:val="20"/>
+          <w:lang w:val="en-CA"/>
+        </w:rPr>
+        <w:t>Check If Exists In Database</w:t>
+      </w:r>
+      <w:r>
+        <w:rPr>
+          <w:rFonts w:ascii="Consolas" w:hAnsi="Consolas" w:cs="Consolas"/>
+          <w:color w:val="000000"/>
+          <w:sz w:val="20"/>
+          <w:szCs w:val="20"/>
+          <w:lang w:val="en-CA"/>
+        </w:rPr>
+        <w:t xml:space="preserve">    SELECT id FROM </w:t>
+      </w:r>
+      <w:proofErr w:type="gramStart"/>
+      <w:r>
+        <w:rPr>
+          <w:rFonts w:ascii="Consolas" w:hAnsi="Consolas" w:cs="Consolas"/>
+          <w:color w:val="000000"/>
+          <w:sz w:val="20"/>
+          <w:szCs w:val="20"/>
+          <w:lang w:val="en-CA"/>
+        </w:rPr>
+        <w:t>company.person</w:t>
+      </w:r>
+      <w:proofErr w:type="gramEnd"/>
+      <w:r>
+        <w:rPr>
+          <w:rFonts w:ascii="Consolas" w:hAnsi="Consolas" w:cs="Consolas"/>
+          <w:color w:val="000000"/>
+          <w:sz w:val="20"/>
+          <w:szCs w:val="20"/>
+          <w:lang w:val="en-CA"/>
+        </w:rPr>
+        <w:t xml:space="preserve"> WHERE first_name="David";    </w:t>
+      </w:r>
+    </w:p>
+    <w:p>
+      <w:pPr>
+        <w:autoSpaceDE w:val="0"/>
+        <w:autoSpaceDN w:val="0"/>
+        <w:snapToGrid/>
+        <w:spacing w:after="0"/>
+        <w:ind w:left="1428"/>
+        <w:rPr>
+          <w:rFonts w:ascii="Consolas" w:hAnsi="Consolas" w:cs="Consolas"/>
+          <w:sz w:val="20"/>
+          <w:szCs w:val="20"/>
+          <w:lang w:val="en-CA"/>
+        </w:rPr>
+      </w:pPr>
+      <w:r>
+        <w:rPr>
+          <w:rFonts w:ascii="Consolas" w:hAnsi="Consolas" w:cs="Consolas"/>
+          <w:color w:val="000000"/>
+          <w:sz w:val="20"/>
+          <w:szCs w:val="20"/>
+          <w:lang w:val="en-CA"/>
+        </w:rPr>
+        <w:t xml:space="preserve">    </w:t>
+      </w:r>
+    </w:p>
+    <w:p>
+      <w:pPr>
+        <w:autoSpaceDE w:val="0"/>
+        <w:autoSpaceDN w:val="0"/>
+        <w:snapToGrid/>
+        <w:spacing w:after="0"/>
+        <w:ind w:left="1428"/>
+        <w:rPr>
+          <w:rFonts w:ascii="Consolas" w:hAnsi="Consolas" w:cs="Consolas"/>
+          <w:sz w:val="20"/>
+          <w:szCs w:val="20"/>
+          <w:lang w:val="en-CA"/>
+        </w:rPr>
+      </w:pPr>
+      <w:r>
+        <w:rPr>
+          <w:rFonts w:ascii="Consolas" w:hAnsi="Consolas" w:cs="Consolas"/>
           <w:b/>
           <w:bCs/>
           <w:color w:val="000000"/>
@@ -15047,6 +15015,7 @@
         </w:rPr>
         <w:t xml:space="preserve">    SELECT id FROM </w:t>
       </w:r>
+      <w:proofErr w:type="spellStart"/>
       <w:proofErr w:type="gramStart"/>
       <w:r>
         <w:rPr>
@@ -15058,6 +15027,7 @@
         </w:rPr>
         <w:t>company.person</w:t>
       </w:r>
+      <w:proofErr w:type="spellEnd"/>
       <w:proofErr w:type="gramEnd"/>
       <w:r>
         <w:rPr>
@@ -15067,7 +15037,29 @@
           <w:szCs w:val="20"/>
           <w:lang w:val="en-CA"/>
         </w:rPr>
-        <w:t xml:space="preserve"> WHERE first_name="</w:t>
+        <w:t xml:space="preserve"> WHERE </w:t>
+      </w:r>
+      <w:proofErr w:type="spellStart"/>
+      <w:r>
+        <w:rPr>
+          <w:rFonts w:ascii="Consolas" w:hAnsi="Consolas" w:cs="Consolas"/>
+          <w:color w:val="000000"/>
+          <w:sz w:val="20"/>
+          <w:szCs w:val="20"/>
+          <w:lang w:val="en-CA"/>
+        </w:rPr>
+        <w:t>first_name</w:t>
+      </w:r>
+      <w:proofErr w:type="spellEnd"/>
+      <w:r>
+        <w:rPr>
+          <w:rFonts w:ascii="Consolas" w:hAnsi="Consolas" w:cs="Consolas"/>
+          <w:color w:val="000000"/>
+          <w:sz w:val="20"/>
+          <w:szCs w:val="20"/>
+          <w:lang w:val="en-CA"/>
+        </w:rPr>
+        <w:t>="</w:t>
       </w:r>
       <w:proofErr w:type="spellStart"/>
       <w:r>
@@ -17223,6 +17215,7 @@
           <w:szCs w:val="20"/>
           <w:lang w:val="en-CA"/>
         </w:rPr>
+        <w:lastRenderedPageBreak/>
         <w:t xml:space="preserve">    </w:t>
       </w:r>
     </w:p>
@@ -17503,7 +17496,6 @@
           <w:szCs w:val="20"/>
           <w:lang w:val="en-CA"/>
         </w:rPr>
-        <w:lastRenderedPageBreak/>
         <w:t>TC4 User Logout Test</w:t>
       </w:r>
     </w:p>
@@ -17878,6 +17870,7 @@
       <w:r>
         <w:rPr>
           <w:noProof/>
+          <w:lang w:val="en-CA"/>
         </w:rPr>
         <w:drawing>
           <wp:inline distT="0" distB="0" distL="0" distR="0" wp14:anchorId="424A0176" wp14:editId="5C9CBB9D">
@@ -18687,6 +18680,7 @@
         </w:numPr>
       </w:pPr>
       <w:r>
+        <w:lastRenderedPageBreak/>
         <w:t>Create Resources Folder to store all the Keywords</w:t>
       </w:r>
     </w:p>
@@ -20694,7 +20688,25 @@
           <w:sz w:val="18"/>
           <w:szCs w:val="18"/>
         </w:rPr>
-        <w:t>robot TestCases\*</w:t>
+        <w:t xml:space="preserve">robot </w:t>
+      </w:r>
+      <w:proofErr w:type="spellStart"/>
+      <w:r>
+        <w:rPr>
+          <w:color w:val="7030A0"/>
+          <w:sz w:val="18"/>
+          <w:szCs w:val="18"/>
+        </w:rPr>
+        <w:t>TestCases</w:t>
+      </w:r>
+      <w:proofErr w:type="spellEnd"/>
+      <w:r>
+        <w:rPr>
+          <w:color w:val="7030A0"/>
+          <w:sz w:val="18"/>
+          <w:szCs w:val="18"/>
+        </w:rPr>
+        <w:t>\*</w:t>
       </w:r>
       <w:proofErr w:type="spellStart"/>
       <w:r>
@@ -20824,6 +20836,7 @@
           <w:sz w:val="18"/>
           <w:szCs w:val="18"/>
         </w:rPr>
+        <w:lastRenderedPageBreak/>
         <w:sym w:font="Wingdings" w:char="F0E8"/>
       </w:r>
       <w:r>
@@ -20884,7 +20897,6 @@
         </w:numPr>
       </w:pPr>
       <w:r>
-        <w:lastRenderedPageBreak/>
         <w:t>How to Tests using Single Windows Bat File</w:t>
       </w:r>
       <w:r>
@@ -21099,7 +21111,7 @@
 </file>
 
 <file path=word/numbering.xml><?xml version="1.0" encoding="utf-8"?>
-<w:numbering xmlns:wpc="http://schemas.microsoft.com/office/word/2010/wordprocessingCanvas" xmlns:cx="http://schemas.microsoft.com/office/drawing/2014/chartex" xmlns:cx1="http://schemas.microsoft.com/office/drawing/2015/9/8/chartex" xmlns:cx2="http://schemas.microsoft.com/office/drawing/2015/10/21/chartex" xmlns:cx3="http://schemas.microsoft.com/office/drawing/2016/5/9/chartex" xmlns:cx4="http://schemas.microsoft.com/office/drawing/2016/5/10/chartex" xmlns:cx5="http://schemas.microsoft.com/office/drawing/2016/5/11/chartex" xmlns:cx6="http://schemas.microsoft.com/office/drawing/2016/5/12/chartex" xmlns:cx7="http://schemas.microsoft.com/office/drawing/2016/5/13/chartex" xmlns:cx8="http://schemas.microsoft.com/office/drawing/2016/5/14/chartex" xmlns:mc="http://schemas.openxmlformats.org/markup-compatibility/2006" xmlns:aink="http://schemas.microsoft.com/office/drawing/2016/ink" xmlns:am3d="http://schemas.microsoft.com/office/drawing/2017/model3d" xmlns:o="urn:schemas-microsoft-com:office:office" xmlns:r="http://schemas.openxmlformats.org/officeDocument/2006/relationships" xmlns:m="http://schemas.openxmlformats.org/officeDocument/2006/math" xmlns:v="urn:schemas-microsoft-com:vml" xmlns:wp14="http://schemas.microsoft.com/office/word/2010/wordprocessingDrawing" xmlns:wp="http://schemas.openxmlformats.org/drawingml/2006/wordprocessingDrawing" xmlns:w10="urn:schemas-microsoft-com:office:word" xmlns:w="http://schemas.openxmlformats.org/wordprocessingml/2006/main" xmlns:w14="http://schemas.microsoft.com/office/word/2010/wordml" xmlns:w15="http://schemas.microsoft.com/office/word/2012/wordml" xmlns:w16cid="http://schemas.microsoft.com/office/word/2016/wordml/cid" xmlns:w16se="http://schemas.microsoft.com/office/word/2015/wordml/symex" xmlns:wpg="http://schemas.microsoft.com/office/word/2010/wordprocessingGroup" xmlns:wpi="http://schemas.microsoft.com/office/word/2010/wordprocessingInk" xmlns:wne="http://schemas.microsoft.com/office/word/2006/wordml" xmlns:wps="http://schemas.microsoft.com/office/word/2010/wordprocessingShape" mc:Ignorable="w14 w15 w16se w16cid wp14">
+<w:numbering xmlns:wpc="http://schemas.microsoft.com/office/word/2010/wordprocessingCanvas" xmlns:cx="http://schemas.microsoft.com/office/drawing/2014/chartex" xmlns:mc="http://schemas.openxmlformats.org/markup-compatibility/2006" xmlns:o="urn:schemas-microsoft-com:office:office" xmlns:r="http://schemas.openxmlformats.org/officeDocument/2006/relationships" xmlns:m="http://schemas.openxmlformats.org/officeDocument/2006/math" xmlns:v="urn:schemas-microsoft-com:vml" xmlns:wp14="http://schemas.microsoft.com/office/word/2010/wordprocessingDrawing" xmlns:wp="http://schemas.openxmlformats.org/drawingml/2006/wordprocessingDrawing" xmlns:w10="urn:schemas-microsoft-com:office:word" xmlns:w="http://schemas.openxmlformats.org/wordprocessingml/2006/main" xmlns:w14="http://schemas.microsoft.com/office/word/2010/wordml" xmlns:w15="http://schemas.microsoft.com/office/word/2012/wordml" xmlns:w16se="http://schemas.microsoft.com/office/word/2015/wordml/symex" xmlns:wpg="http://schemas.microsoft.com/office/word/2010/wordprocessingGroup" xmlns:wpi="http://schemas.microsoft.com/office/word/2010/wordprocessingInk" xmlns:wne="http://schemas.microsoft.com/office/word/2006/wordml" xmlns:wps="http://schemas.microsoft.com/office/word/2010/wordprocessingShape" mc:Ignorable="w14 w15 w16se wp14">
   <w:abstractNum w:abstractNumId="0" w15:restartNumberingAfterBreak="0">
     <w:nsid w:val="04B37175"/>
     <w:multiLevelType w:val="hybridMultilevel"/>
@@ -21113,7 +21125,7 @@
         <w:ind w:left="1800" w:hanging="360"/>
       </w:pPr>
       <w:rPr>
-        <w:rFonts w:ascii="Wingdings" w:eastAsia="Microsoft YaHei" w:hAnsi="Wingdings" w:cstheme="minorBidi" w:hint="default"/>
+        <w:rFonts w:ascii="Wingdings" w:eastAsia="微软雅黑" w:hAnsi="Wingdings" w:cstheme="minorBidi" w:hint="default"/>
       </w:rPr>
     </w:lvl>
     <w:lvl w:ilvl="1" w:tplc="10090003" w:tentative="1">
@@ -21225,7 +21237,7 @@
         <w:ind w:left="1440" w:hanging="360"/>
       </w:pPr>
       <w:rPr>
-        <w:rFonts w:ascii="Tahoma" w:eastAsia="Microsoft YaHei" w:hAnsi="Tahoma" w:cs="Tahoma" w:hint="default"/>
+        <w:rFonts w:ascii="Tahoma" w:eastAsia="微软雅黑" w:hAnsi="Tahoma" w:cs="Tahoma" w:hint="default"/>
       </w:rPr>
     </w:lvl>
     <w:lvl w:ilvl="1" w:tplc="10090003">
@@ -21338,7 +21350,7 @@
         <w:ind w:left="3960" w:hanging="360"/>
       </w:pPr>
       <w:rPr>
-        <w:rFonts w:ascii="Wingdings" w:eastAsia="Microsoft YaHei" w:hAnsi="Wingdings" w:cstheme="minorBidi" w:hint="default"/>
+        <w:rFonts w:ascii="Wingdings" w:eastAsia="微软雅黑" w:hAnsi="Wingdings" w:cstheme="minorBidi" w:hint="default"/>
       </w:rPr>
     </w:lvl>
     <w:lvl w:ilvl="1" w:tplc="10090003" w:tentative="1">
@@ -21772,7 +21784,7 @@
         <w:ind w:left="1440" w:hanging="360"/>
       </w:pPr>
       <w:rPr>
-        <w:rFonts w:ascii="Tahoma" w:eastAsia="Microsoft YaHei" w:hAnsi="Tahoma" w:cs="Tahoma" w:hint="default"/>
+        <w:rFonts w:ascii="Tahoma" w:eastAsia="微软雅黑" w:hAnsi="Tahoma" w:cs="Tahoma" w:hint="default"/>
       </w:rPr>
     </w:lvl>
     <w:lvl w:ilvl="1" w:tplc="10090003">
@@ -22110,7 +22122,7 @@
         <w:ind w:left="720" w:hanging="360"/>
       </w:pPr>
       <w:rPr>
-        <w:rFonts w:ascii="Tahoma" w:eastAsia="Microsoft YaHei" w:hAnsi="Tahoma" w:cs="Tahoma" w:hint="default"/>
+        <w:rFonts w:ascii="Tahoma" w:eastAsia="微软雅黑" w:hAnsi="Tahoma" w:cs="Tahoma" w:hint="default"/>
       </w:rPr>
     </w:lvl>
     <w:lvl w:ilvl="1" w:tplc="10090003" w:tentative="1">
@@ -22223,7 +22235,7 @@
         <w:ind w:left="1800" w:hanging="360"/>
       </w:pPr>
       <w:rPr>
-        <w:rFonts w:ascii="Wingdings" w:eastAsia="Microsoft YaHei" w:hAnsi="Wingdings" w:cstheme="minorBidi" w:hint="default"/>
+        <w:rFonts w:ascii="Wingdings" w:eastAsia="微软雅黑" w:hAnsi="Wingdings" w:cstheme="minorBidi" w:hint="default"/>
       </w:rPr>
     </w:lvl>
     <w:lvl w:ilvl="1" w:tplc="10090003">
@@ -22722,7 +22734,7 @@
         <w:ind w:left="720" w:hanging="360"/>
       </w:pPr>
       <w:rPr>
-        <w:rFonts w:ascii="Tahoma" w:eastAsia="Microsoft YaHei" w:hAnsi="Tahoma" w:cs="Tahoma" w:hint="default"/>
+        <w:rFonts w:ascii="Tahoma" w:eastAsia="微软雅黑" w:hAnsi="Tahoma" w:cs="Tahoma" w:hint="default"/>
       </w:rPr>
     </w:lvl>
     <w:lvl w:ilvl="1" w:tplc="10090003">
@@ -23068,7 +23080,7 @@
         <w:ind w:left="1440" w:hanging="360"/>
       </w:pPr>
       <w:rPr>
-        <w:rFonts w:ascii="Tahoma" w:eastAsia="Microsoft YaHei" w:hAnsi="Tahoma" w:cs="Tahoma" w:hint="default"/>
+        <w:rFonts w:ascii="Tahoma" w:eastAsia="微软雅黑" w:hAnsi="Tahoma" w:cs="Tahoma" w:hint="default"/>
       </w:rPr>
     </w:lvl>
     <w:lvl w:ilvl="1" w:tplc="10090003" w:tentative="1">
@@ -23229,11 +23241,11 @@
 </file>
 
 <file path=word/styles.xml><?xml version="1.0" encoding="utf-8"?>
-<w:styles xmlns:mc="http://schemas.openxmlformats.org/markup-compatibility/2006" xmlns:r="http://schemas.openxmlformats.org/officeDocument/2006/relationships" xmlns:w="http://schemas.openxmlformats.org/wordprocessingml/2006/main" xmlns:w14="http://schemas.microsoft.com/office/word/2010/wordml" xmlns:w15="http://schemas.microsoft.com/office/word/2012/wordml" xmlns:w16cid="http://schemas.microsoft.com/office/word/2016/wordml/cid" xmlns:w16se="http://schemas.microsoft.com/office/word/2015/wordml/symex" mc:Ignorable="w14 w15 w16se w16cid">
+<w:styles xmlns:mc="http://schemas.openxmlformats.org/markup-compatibility/2006" xmlns:r="http://schemas.openxmlformats.org/officeDocument/2006/relationships" xmlns:w="http://schemas.openxmlformats.org/wordprocessingml/2006/main" xmlns:w14="http://schemas.microsoft.com/office/word/2010/wordml" xmlns:w15="http://schemas.microsoft.com/office/word/2012/wordml" xmlns:w16se="http://schemas.microsoft.com/office/word/2015/wordml/symex" mc:Ignorable="w14 w15 w16se">
   <w:docDefaults>
     <w:rPrDefault>
       <w:rPr>
-        <w:rFonts w:asciiTheme="minorHAnsi" w:eastAsia="Microsoft YaHei" w:hAnsiTheme="minorHAnsi" w:cstheme="minorBidi"/>
+        <w:rFonts w:asciiTheme="minorHAnsi" w:eastAsia="微软雅黑" w:hAnsiTheme="minorHAnsi" w:cstheme="minorBidi"/>
         <w:sz w:val="22"/>
         <w:szCs w:val="22"/>
         <w:lang w:val="en-US" w:eastAsia="zh-CN" w:bidi="ar-SA"/>
@@ -23245,7 +23257,7 @@
       </w:pPr>
     </w:pPrDefault>
   </w:docDefaults>
-  <w:latentStyles w:defLockedState="0" w:defUIPriority="99" w:defSemiHidden="0" w:defUnhideWhenUsed="0" w:defQFormat="0" w:count="376">
+  <w:latentStyles w:defLockedState="0" w:defUIPriority="99" w:defSemiHidden="0" w:defUnhideWhenUsed="0" w:defQFormat="0" w:count="371">
     <w:lsdException w:name="Normal" w:uiPriority="0" w:qFormat="1"/>
     <w:lsdException w:name="heading 1" w:uiPriority="9" w:qFormat="1"/>
     <w:lsdException w:name="heading 2" w:semiHidden="1" w:uiPriority="9" w:unhideWhenUsed="1" w:qFormat="1"/>
@@ -23617,11 +23629,6 @@
     <w:lsdException w:name="List Table 5 Dark Accent 6" w:uiPriority="50"/>
     <w:lsdException w:name="List Table 6 Colorful Accent 6" w:uiPriority="51"/>
     <w:lsdException w:name="List Table 7 Colorful Accent 6" w:uiPriority="52"/>
-    <w:lsdException w:name="Mention" w:semiHidden="1" w:unhideWhenUsed="1"/>
-    <w:lsdException w:name="Smart Hyperlink" w:semiHidden="1" w:unhideWhenUsed="1"/>
-    <w:lsdException w:name="Hashtag" w:semiHidden="1" w:unhideWhenUsed="1"/>
-    <w:lsdException w:name="Unresolved Mention" w:semiHidden="1" w:unhideWhenUsed="1"/>
-    <w:lsdException w:name="Smart Link" w:semiHidden="1" w:unhideWhenUsed="1"/>
   </w:latentStyles>
   <w:style w:type="paragraph" w:default="1" w:styleId="Normal">
     <w:name w:val="Normal"/>
@@ -23741,7 +23748,7 @@
       <w:u w:val="single"/>
     </w:rPr>
   </w:style>
-  <w:style w:type="character" w:styleId="UnresolvedMention">
+  <w:style w:type="character" w:customStyle="1" w:styleId="UnresolvedMention">
     <w:name w:val="Unresolved Mention"/>
     <w:basedOn w:val="DefaultParagraphFont"/>
     <w:uiPriority w:val="99"/>
@@ -23777,7 +23784,7 @@
         <a:sysClr val="windowText" lastClr="000000"/>
       </a:dk1>
       <a:lt1>
-        <a:sysClr val="window" lastClr="CCE8CF"/>
+        <a:sysClr val="window" lastClr="FFFFFF"/>
       </a:lt1>
       <a:dk2>
         <a:srgbClr val="1F497D"/>

</xml_diff>